<commit_message>
Added MCS as major vendor.
</commit_message>
<xml_diff>
--- a/Manuscript.docx
+++ b/Manuscript.docx
@@ -1619,7 +1619,27 @@
           <w:rFonts w:ascii="Helvetica" w:hAnsi="Helvetica" w:cs="Helvetica"/>
         </w:rPr>
         <w:lastRenderedPageBreak/>
-        <w:t xml:space="preserve">Microsystems, Tucker-Davis Technologies, Ripple, and </w:t>
+        <w:t xml:space="preserve">Microsystems, </w:t>
+      </w:r>
+      <w:bookmarkStart w:id="0" w:name="_GoBack"/>
+      <w:r>
+        <w:rPr>
+          <w:rFonts w:ascii="Helvetica" w:hAnsi="Helvetica" w:cs="Helvetica"/>
+        </w:rPr>
+        <w:t>Multichannel Systems</w:t>
+      </w:r>
+      <w:bookmarkEnd w:id="0"/>
+      <w:r>
+        <w:rPr>
+          <w:rFonts w:ascii="Helvetica" w:hAnsi="Helvetica" w:cs="Helvetica"/>
+        </w:rPr>
+        <w:t xml:space="preserve">, </w:t>
+      </w:r>
+      <w:r>
+        <w:rPr>
+          <w:rFonts w:ascii="Helvetica" w:hAnsi="Helvetica" w:cs="Helvetica"/>
+        </w:rPr>
+        <w:t xml:space="preserve">Tucker-Davis Technologies, Ripple, and </w:t>
       </w:r>
       <w:proofErr w:type="spellStart"/>
       <w:r>
@@ -1799,14 +1819,14 @@
         <w:rPr>
           <w:rFonts w:ascii="Helvetica" w:hAnsi="Helvetica" w:cs="Helvetica"/>
         </w:rPr>
-        <w:t xml:space="preserve"> Technologies, which can amplify and digitize up to 32 channels of neural data in an 8 x 8 mm package (http://www.intantech.com){Harrison 2006; Harrison 2008}. When integrated into a “headstage” (the interface that connects electrodes to a </w:t>
+        <w:t xml:space="preserve"> Technologies, which can amplify and digitize up to 32 channels of neural data in an 8 x 8 mm package (http://www.intantech.com){Harrison 2006; Harrison 2008}. When </w:t>
       </w:r>
       <w:r>
         <w:rPr>
           <w:rFonts w:ascii="Helvetica" w:hAnsi="Helvetica" w:cs="Helvetica"/>
         </w:rPr>
         <w:lastRenderedPageBreak/>
-        <w:t xml:space="preserve">data acquisition system), </w:t>
+        <w:t xml:space="preserve">integrated into a “headstage” (the interface that connects electrodes to a data acquisition system), </w:t>
       </w:r>
       <w:proofErr w:type="spellStart"/>
       <w:r>
@@ -2004,7 +2024,14 @@
         <w:rPr>
           <w:rFonts w:ascii="Helvetica" w:hAnsi="Helvetica" w:cs="Helvetica"/>
         </w:rPr>
-        <w:t xml:space="preserve"> tend to be technically savvy and favor a “do it yourself” approach to science. Some of this is cultural, but much of it is out of necessity. The complexity and fragility of neural systems has forced many </w:t>
+        <w:t xml:space="preserve"> tend to be technically savvy and favor a “do it yourself” approach to science. Some of this is cultural, but much of it is out of necessity. The complexity and fragility of neural systems has forced </w:t>
+      </w:r>
+      <w:r>
+        <w:rPr>
+          <w:rFonts w:ascii="Helvetica" w:hAnsi="Helvetica" w:cs="Helvetica"/>
+        </w:rPr>
+        <w:lastRenderedPageBreak/>
+        <w:t xml:space="preserve">many </w:t>
       </w:r>
       <w:proofErr w:type="spellStart"/>
       <w:r>
@@ -2018,14 +2045,7 @@
         <w:rPr>
           <w:rFonts w:ascii="Helvetica" w:hAnsi="Helvetica" w:cs="Helvetica"/>
         </w:rPr>
-        <w:t xml:space="preserve"> to develop customized hardware and software </w:t>
-      </w:r>
-      <w:r>
-        <w:rPr>
-          <w:rFonts w:ascii="Helvetica" w:hAnsi="Helvetica" w:cs="Helvetica"/>
-        </w:rPr>
-        <w:lastRenderedPageBreak/>
-        <w:t xml:space="preserve">for their experiments. Unfortunately, very little of this development is currently shared, leading to a huge amount of redundant effort within and across laboratories. Even though every experiment has unique demands, the general requirements for electrophysiology are similar enough that scientists would benefit from a more generalized, open framework for acquisition and analysis. Because </w:t>
+        <w:t xml:space="preserve"> to develop customized hardware and software for their experiments. Unfortunately, very little of this development is currently shared, leading to a huge amount of redundant effort within and across laboratories. Even though every experiment has unique demands, the general requirements for electrophysiology are similar enough that scientists would benefit from a more generalized, open framework for acquisition and analysis. Because </w:t>
       </w:r>
       <w:proofErr w:type="spellStart"/>
       <w:r>
@@ -2278,7 +2298,6 @@
           <w:i/>
           <w:iCs/>
         </w:rPr>
-        <w:lastRenderedPageBreak/>
         <w:t>A/D</w:t>
       </w:r>
     </w:p>
@@ -2522,6 +2541,7 @@
         <w:rPr>
           <w:rFonts w:ascii="Helvetica" w:hAnsi="Helvetica" w:cs="Helvetica"/>
         </w:rPr>
+        <w:lastRenderedPageBreak/>
         <w:t>MEABench</w:t>
       </w:r>
       <w:proofErr w:type="spellEnd"/>
@@ -2529,14 +2549,7 @@
         <w:rPr>
           <w:rFonts w:ascii="Helvetica" w:hAnsi="Helvetica" w:cs="Helvetica"/>
         </w:rPr>
-        <w:t xml:space="preserve">, a set of Linux command-line programs for acquiring, processing, and </w:t>
-      </w:r>
-      <w:r>
-        <w:rPr>
-          <w:rFonts w:ascii="Helvetica" w:hAnsi="Helvetica" w:cs="Helvetica"/>
-        </w:rPr>
-        <w:lastRenderedPageBreak/>
-        <w:t xml:space="preserve">saving voltages from these arrays (http://www.danielwagenaar.net/res/software/meabench/). Each </w:t>
+        <w:t xml:space="preserve">, a set of Linux command-line programs for acquiring, processing, and saving voltages from these arrays (http://www.danielwagenaar.net/res/software/meabench/). Each </w:t>
       </w:r>
       <w:proofErr w:type="spellStart"/>
       <w:r>
@@ -2868,6 +2881,7 @@
         <w:rPr>
           <w:rFonts w:ascii="Helvetica" w:hAnsi="Helvetica" w:cs="Helvetica"/>
         </w:rPr>
+        <w:lastRenderedPageBreak/>
         <w:t>storage{</w:t>
       </w:r>
       <w:proofErr w:type="spellStart"/>
@@ -2897,14 +2911,7 @@
         <w:rPr>
           <w:rFonts w:ascii="Helvetica" w:hAnsi="Helvetica" w:cs="Helvetica"/>
         </w:rPr>
-        <w:t xml:space="preserve"> integrated native </w:t>
-      </w:r>
-      <w:r>
-        <w:rPr>
-          <w:rFonts w:ascii="Helvetica" w:hAnsi="Helvetica" w:cs="Helvetica"/>
-        </w:rPr>
-        <w:lastRenderedPageBreak/>
-        <w:t xml:space="preserve">support for real-time feedback. </w:t>
+        <w:t xml:space="preserve"> integrated native support for real-time feedback. </w:t>
       </w:r>
       <w:proofErr w:type="spellStart"/>
       <w:r>
@@ -3204,6 +3211,7 @@
         <w:rPr>
           <w:rFonts w:ascii="Helvetica" w:hAnsi="Helvetica" w:cs="Helvetica"/>
         </w:rPr>
+        <w:lastRenderedPageBreak/>
         <w:t xml:space="preserve">The public release of integrated amplifier chips by </w:t>
       </w:r>
       <w:proofErr w:type="spellStart"/>
@@ -3225,196 +3233,319 @@
         <w:rPr>
           <w:rFonts w:ascii="Helvetica" w:hAnsi="Helvetica" w:cs="Helvetica"/>
         </w:rPr>
+        <w:t>Technologies{</w:t>
+      </w:r>
+      <w:proofErr w:type="gramEnd"/>
+      <w:r>
+        <w:rPr>
+          <w:rFonts w:ascii="Helvetica" w:hAnsi="Helvetica" w:cs="Helvetica"/>
+        </w:rPr>
+        <w:t xml:space="preserve">Harrison 2008} made it possible to circumvent the National Instruments hardware that was a part of previous open-source platforms. The co-founders of the Open </w:t>
+      </w:r>
+      <w:proofErr w:type="spellStart"/>
+      <w:r>
+        <w:rPr>
+          <w:rFonts w:ascii="Helvetica" w:hAnsi="Helvetica" w:cs="Helvetica"/>
+        </w:rPr>
+        <w:t>Ephys</w:t>
+      </w:r>
+      <w:proofErr w:type="spellEnd"/>
+      <w:r>
+        <w:rPr>
+          <w:rFonts w:ascii="Helvetica" w:hAnsi="Helvetica" w:cs="Helvetica"/>
+        </w:rPr>
+        <w:t xml:space="preserve"> initiative (http://open-ephys.org), Josh </w:t>
+      </w:r>
+      <w:proofErr w:type="spellStart"/>
+      <w:r>
+        <w:rPr>
+          <w:rFonts w:ascii="Helvetica" w:hAnsi="Helvetica" w:cs="Helvetica"/>
+        </w:rPr>
+        <w:t>Siegle</w:t>
+      </w:r>
+      <w:proofErr w:type="spellEnd"/>
+      <w:r>
+        <w:rPr>
+          <w:rFonts w:ascii="Helvetica" w:hAnsi="Helvetica" w:cs="Helvetica"/>
+        </w:rPr>
+        <w:t xml:space="preserve"> and </w:t>
+      </w:r>
+      <w:proofErr w:type="spellStart"/>
+      <w:r>
+        <w:rPr>
+          <w:rFonts w:ascii="Helvetica" w:hAnsi="Helvetica" w:cs="Helvetica"/>
+        </w:rPr>
+        <w:t>Jakob</w:t>
+      </w:r>
+      <w:proofErr w:type="spellEnd"/>
+      <w:r>
+        <w:rPr>
+          <w:rFonts w:ascii="Helvetica" w:hAnsi="Helvetica" w:cs="Helvetica"/>
+        </w:rPr>
+        <w:t xml:space="preserve"> </w:t>
+      </w:r>
+      <w:proofErr w:type="spellStart"/>
+      <w:r>
+        <w:rPr>
+          <w:rFonts w:ascii="Helvetica" w:hAnsi="Helvetica" w:cs="Helvetica"/>
+        </w:rPr>
+        <w:t>Voigts</w:t>
+      </w:r>
+      <w:proofErr w:type="spellEnd"/>
+      <w:r>
+        <w:rPr>
+          <w:rFonts w:ascii="Helvetica" w:hAnsi="Helvetica" w:cs="Helvetica"/>
+        </w:rPr>
+        <w:t xml:space="preserve">, two graduate students at MIT, designed a system based on these chips. The Open </w:t>
+      </w:r>
+      <w:proofErr w:type="spellStart"/>
+      <w:r>
+        <w:rPr>
+          <w:rFonts w:ascii="Helvetica" w:hAnsi="Helvetica" w:cs="Helvetica"/>
+        </w:rPr>
+        <w:t>Ephys</w:t>
+      </w:r>
+      <w:proofErr w:type="spellEnd"/>
+      <w:r>
+        <w:rPr>
+          <w:rFonts w:ascii="Helvetica" w:hAnsi="Helvetica" w:cs="Helvetica"/>
+        </w:rPr>
+        <w:t xml:space="preserve"> acquisition board featured both reduced hardware complexity and an order of magnitude drop in equipment cost compared to </w:t>
+      </w:r>
+      <w:proofErr w:type="spellStart"/>
+      <w:r>
+        <w:rPr>
+          <w:rFonts w:ascii="Helvetica" w:hAnsi="Helvetica" w:cs="Helvetica"/>
+        </w:rPr>
+        <w:t>ArtE</w:t>
+      </w:r>
+      <w:proofErr w:type="spellEnd"/>
+      <w:r>
+        <w:rPr>
+          <w:rFonts w:ascii="Helvetica" w:hAnsi="Helvetica" w:cs="Helvetica"/>
+        </w:rPr>
+        <w:t xml:space="preserve"> and </w:t>
+      </w:r>
+      <w:proofErr w:type="spellStart"/>
+      <w:r>
+        <w:rPr>
+          <w:rFonts w:ascii="Helvetica" w:hAnsi="Helvetica" w:cs="Helvetica"/>
+        </w:rPr>
+        <w:t>NeuroRighter</w:t>
+      </w:r>
+      <w:proofErr w:type="spellEnd"/>
+      <w:r>
+        <w:rPr>
+          <w:rFonts w:ascii="Helvetica" w:hAnsi="Helvetica" w:cs="Helvetica"/>
+        </w:rPr>
+        <w:t xml:space="preserve">. </w:t>
+      </w:r>
+      <w:proofErr w:type="spellStart"/>
+      <w:r>
+        <w:rPr>
+          <w:rFonts w:ascii="Helvetica" w:hAnsi="Helvetica" w:cs="Helvetica"/>
+        </w:rPr>
+        <w:t>Intan’s</w:t>
+      </w:r>
+      <w:proofErr w:type="spellEnd"/>
+      <w:r>
+        <w:rPr>
+          <w:rFonts w:ascii="Helvetica" w:hAnsi="Helvetica" w:cs="Helvetica"/>
+        </w:rPr>
+        <w:t xml:space="preserve"> development of open interfaces (RHD2000 SPI protocol and Rhythm FPGA firmware) made the development process much simpler. The low price of manufacturing acquisition boards (~$700 per unit in bulk) allowed Open </w:t>
+      </w:r>
+      <w:proofErr w:type="spellStart"/>
+      <w:r>
+        <w:rPr>
+          <w:rFonts w:ascii="Helvetica" w:hAnsi="Helvetica" w:cs="Helvetica"/>
+        </w:rPr>
+        <w:t>Ephys</w:t>
+      </w:r>
+      <w:proofErr w:type="spellEnd"/>
+      <w:r>
+        <w:rPr>
+          <w:rFonts w:ascii="Helvetica" w:hAnsi="Helvetica" w:cs="Helvetica"/>
+        </w:rPr>
+        <w:t xml:space="preserve"> to distribute 150 systems in less than a year. The Open </w:t>
+      </w:r>
+      <w:proofErr w:type="spellStart"/>
+      <w:r>
+        <w:rPr>
+          <w:rFonts w:ascii="Helvetica" w:hAnsi="Helvetica" w:cs="Helvetica"/>
+        </w:rPr>
+        <w:t>Ephys</w:t>
+      </w:r>
+      <w:proofErr w:type="spellEnd"/>
+      <w:r>
+        <w:rPr>
+          <w:rFonts w:ascii="Helvetica" w:hAnsi="Helvetica" w:cs="Helvetica"/>
+        </w:rPr>
+        <w:t xml:space="preserve"> platform also includes software that supports customizable data processing pipelines, similarly to </w:t>
+      </w:r>
+      <w:proofErr w:type="spellStart"/>
+      <w:r>
+        <w:rPr>
+          <w:rFonts w:ascii="Helvetica" w:hAnsi="Helvetica" w:cs="Helvetica"/>
+        </w:rPr>
+        <w:t>MEABench</w:t>
+      </w:r>
+      <w:proofErr w:type="spellEnd"/>
+      <w:r>
+        <w:rPr>
+          <w:rFonts w:ascii="Helvetica" w:hAnsi="Helvetica" w:cs="Helvetica"/>
+        </w:rPr>
+        <w:t>.</w:t>
+      </w:r>
+    </w:p>
+    <w:p>
+      <w:pPr>
+        <w:widowControl w:val="0"/>
+        <w:tabs>
+          <w:tab w:val="left" w:pos="560"/>
+          <w:tab w:val="left" w:pos="1120"/>
+          <w:tab w:val="left" w:pos="1680"/>
+          <w:tab w:val="left" w:pos="2240"/>
+          <w:tab w:val="left" w:pos="2800"/>
+          <w:tab w:val="left" w:pos="3360"/>
+          <w:tab w:val="left" w:pos="3920"/>
+          <w:tab w:val="left" w:pos="4480"/>
+          <w:tab w:val="left" w:pos="5040"/>
+          <w:tab w:val="left" w:pos="5600"/>
+          <w:tab w:val="left" w:pos="6160"/>
+          <w:tab w:val="left" w:pos="6720"/>
+        </w:tabs>
+        <w:autoSpaceDE w:val="0"/>
+        <w:autoSpaceDN w:val="0"/>
+        <w:adjustRightInd w:val="0"/>
+        <w:spacing w:line="480" w:lineRule="auto"/>
+        <w:rPr>
+          <w:rFonts w:ascii="Helvetica" w:hAnsi="Helvetica" w:cs="Helvetica"/>
+        </w:rPr>
+      </w:pPr>
+    </w:p>
+    <w:p>
+      <w:pPr>
+        <w:widowControl w:val="0"/>
+        <w:tabs>
+          <w:tab w:val="left" w:pos="560"/>
+          <w:tab w:val="left" w:pos="1120"/>
+          <w:tab w:val="left" w:pos="1680"/>
+          <w:tab w:val="left" w:pos="2240"/>
+          <w:tab w:val="left" w:pos="2800"/>
+          <w:tab w:val="left" w:pos="3360"/>
+          <w:tab w:val="left" w:pos="3920"/>
+          <w:tab w:val="left" w:pos="4480"/>
+          <w:tab w:val="left" w:pos="5040"/>
+          <w:tab w:val="left" w:pos="5600"/>
+          <w:tab w:val="left" w:pos="6160"/>
+          <w:tab w:val="left" w:pos="6720"/>
+        </w:tabs>
+        <w:autoSpaceDE w:val="0"/>
+        <w:autoSpaceDN w:val="0"/>
+        <w:adjustRightInd w:val="0"/>
+        <w:spacing w:line="480" w:lineRule="auto"/>
+        <w:ind w:firstLine="360"/>
+        <w:rPr>
+          <w:rFonts w:ascii="Helvetica" w:hAnsi="Helvetica" w:cs="Helvetica"/>
+        </w:rPr>
+      </w:pPr>
+      <w:r>
+        <w:rPr>
+          <w:rFonts w:ascii="Helvetica" w:hAnsi="Helvetica" w:cs="Helvetica"/>
+        </w:rPr>
+        <w:t xml:space="preserve">What drove the development and adoption of these open-source tools? There are a few recent factors that have allowed open-source tools to rival and, in some ways, surpass the functionality of their commercial counterparts. First of all, thanks to their openness, all of the systems described above were facilitated by the advances of their predecessors. </w:t>
+      </w:r>
+      <w:proofErr w:type="spellStart"/>
+      <w:r>
+        <w:rPr>
+          <w:rFonts w:ascii="Helvetica" w:hAnsi="Helvetica" w:cs="Helvetica"/>
+        </w:rPr>
+        <w:t>NeuroRighter</w:t>
+      </w:r>
+      <w:proofErr w:type="spellEnd"/>
+      <w:r>
+        <w:rPr>
+          <w:rFonts w:ascii="Helvetica" w:hAnsi="Helvetica" w:cs="Helvetica"/>
+        </w:rPr>
+        <w:t xml:space="preserve"> was created to simplify </w:t>
+      </w:r>
+      <w:proofErr w:type="spellStart"/>
+      <w:r>
+        <w:rPr>
+          <w:rFonts w:ascii="Helvetica" w:hAnsi="Helvetica" w:cs="Helvetica"/>
+        </w:rPr>
+        <w:t>MEABench</w:t>
+      </w:r>
+      <w:proofErr w:type="spellEnd"/>
+      <w:r>
+        <w:rPr>
+          <w:rFonts w:ascii="Helvetica" w:hAnsi="Helvetica" w:cs="Helvetica"/>
+        </w:rPr>
+        <w:t xml:space="preserve">, </w:t>
+      </w:r>
+      <w:proofErr w:type="spellStart"/>
+      <w:r>
+        <w:rPr>
+          <w:rFonts w:ascii="Helvetica" w:hAnsi="Helvetica" w:cs="Helvetica"/>
+        </w:rPr>
+        <w:t>ArtE</w:t>
+      </w:r>
+      <w:proofErr w:type="spellEnd"/>
+      <w:r>
+        <w:rPr>
+          <w:rFonts w:ascii="Helvetica" w:hAnsi="Helvetica" w:cs="Helvetica"/>
+        </w:rPr>
+        <w:t xml:space="preserve"> was inspired by the efforts of A/D and </w:t>
+      </w:r>
+      <w:proofErr w:type="spellStart"/>
+      <w:r>
+        <w:rPr>
+          <w:rFonts w:ascii="Helvetica" w:hAnsi="Helvetica" w:cs="Helvetica"/>
+        </w:rPr>
+        <w:t>NeuroRighter</w:t>
+      </w:r>
+      <w:proofErr w:type="spellEnd"/>
+      <w:r>
+        <w:rPr>
+          <w:rFonts w:ascii="Helvetica" w:hAnsi="Helvetica" w:cs="Helvetica"/>
+        </w:rPr>
+        <w:t xml:space="preserve">, and the Open </w:t>
+      </w:r>
+      <w:proofErr w:type="spellStart"/>
+      <w:r>
+        <w:rPr>
+          <w:rFonts w:ascii="Helvetica" w:hAnsi="Helvetica" w:cs="Helvetica"/>
+        </w:rPr>
+        <w:t>Ephys</w:t>
+      </w:r>
+      <w:proofErr w:type="spellEnd"/>
+      <w:r>
+        <w:rPr>
+          <w:rFonts w:ascii="Helvetica" w:hAnsi="Helvetica" w:cs="Helvetica"/>
+        </w:rPr>
+        <w:t xml:space="preserve"> software began as a graphical interface for </w:t>
+      </w:r>
+      <w:proofErr w:type="spellStart"/>
+      <w:r>
+        <w:rPr>
+          <w:rFonts w:ascii="Helvetica" w:hAnsi="Helvetica" w:cs="Helvetica"/>
+        </w:rPr>
+        <w:t>ArtE</w:t>
+      </w:r>
+      <w:proofErr w:type="spellEnd"/>
+      <w:r>
+        <w:rPr>
+          <w:rFonts w:ascii="Helvetica" w:hAnsi="Helvetica" w:cs="Helvetica"/>
+        </w:rPr>
+        <w:t>. Different requirements caused these systems to diverge, but there is no reason that they couldn't be made cross-compatible, or continue to benefit from the cross-</w:t>
+      </w:r>
+      <w:r>
+        <w:rPr>
+          <w:rFonts w:ascii="Helvetica" w:hAnsi="Helvetica" w:cs="Helvetica"/>
+        </w:rPr>
         <w:lastRenderedPageBreak/>
-        <w:t>Technologies{</w:t>
-      </w:r>
-      <w:proofErr w:type="gramEnd"/>
-      <w:r>
-        <w:rPr>
-          <w:rFonts w:ascii="Helvetica" w:hAnsi="Helvetica" w:cs="Helvetica"/>
-        </w:rPr>
-        <w:t xml:space="preserve">Harrison 2008} made it possible to circumvent the National Instruments hardware that was a part of previous open-source platforms. The co-founders of the Open </w:t>
-      </w:r>
-      <w:proofErr w:type="spellStart"/>
-      <w:r>
-        <w:rPr>
-          <w:rFonts w:ascii="Helvetica" w:hAnsi="Helvetica" w:cs="Helvetica"/>
-        </w:rPr>
-        <w:t>Ephys</w:t>
-      </w:r>
-      <w:proofErr w:type="spellEnd"/>
-      <w:r>
-        <w:rPr>
-          <w:rFonts w:ascii="Helvetica" w:hAnsi="Helvetica" w:cs="Helvetica"/>
-        </w:rPr>
-        <w:t xml:space="preserve"> initiative (http://open-ephys.org), Josh </w:t>
-      </w:r>
-      <w:proofErr w:type="spellStart"/>
-      <w:r>
-        <w:rPr>
-          <w:rFonts w:ascii="Helvetica" w:hAnsi="Helvetica" w:cs="Helvetica"/>
-        </w:rPr>
-        <w:t>Siegle</w:t>
-      </w:r>
-      <w:proofErr w:type="spellEnd"/>
-      <w:r>
-        <w:rPr>
-          <w:rFonts w:ascii="Helvetica" w:hAnsi="Helvetica" w:cs="Helvetica"/>
-        </w:rPr>
-        <w:t xml:space="preserve"> and </w:t>
-      </w:r>
-      <w:proofErr w:type="spellStart"/>
-      <w:r>
-        <w:rPr>
-          <w:rFonts w:ascii="Helvetica" w:hAnsi="Helvetica" w:cs="Helvetica"/>
-        </w:rPr>
-        <w:t>Jakob</w:t>
-      </w:r>
-      <w:proofErr w:type="spellEnd"/>
-      <w:r>
-        <w:rPr>
-          <w:rFonts w:ascii="Helvetica" w:hAnsi="Helvetica" w:cs="Helvetica"/>
-        </w:rPr>
-        <w:t xml:space="preserve"> </w:t>
-      </w:r>
-      <w:proofErr w:type="spellStart"/>
-      <w:r>
-        <w:rPr>
-          <w:rFonts w:ascii="Helvetica" w:hAnsi="Helvetica" w:cs="Helvetica"/>
-        </w:rPr>
-        <w:t>Voigts</w:t>
-      </w:r>
-      <w:proofErr w:type="spellEnd"/>
-      <w:r>
-        <w:rPr>
-          <w:rFonts w:ascii="Helvetica" w:hAnsi="Helvetica" w:cs="Helvetica"/>
-        </w:rPr>
-        <w:t xml:space="preserve">, two graduate students at MIT, designed a system based on these chips. The Open </w:t>
-      </w:r>
-      <w:proofErr w:type="spellStart"/>
-      <w:r>
-        <w:rPr>
-          <w:rFonts w:ascii="Helvetica" w:hAnsi="Helvetica" w:cs="Helvetica"/>
-        </w:rPr>
-        <w:t>Ephys</w:t>
-      </w:r>
-      <w:proofErr w:type="spellEnd"/>
-      <w:r>
-        <w:rPr>
-          <w:rFonts w:ascii="Helvetica" w:hAnsi="Helvetica" w:cs="Helvetica"/>
-        </w:rPr>
-        <w:t xml:space="preserve"> acquisition board featured both reduced hardware complexity and an order of magnitude drop in equipment cost compared to </w:t>
-      </w:r>
-      <w:proofErr w:type="spellStart"/>
-      <w:r>
-        <w:rPr>
-          <w:rFonts w:ascii="Helvetica" w:hAnsi="Helvetica" w:cs="Helvetica"/>
-        </w:rPr>
-        <w:t>ArtE</w:t>
-      </w:r>
-      <w:proofErr w:type="spellEnd"/>
-      <w:r>
-        <w:rPr>
-          <w:rFonts w:ascii="Helvetica" w:hAnsi="Helvetica" w:cs="Helvetica"/>
-        </w:rPr>
-        <w:t xml:space="preserve"> and </w:t>
-      </w:r>
-      <w:proofErr w:type="spellStart"/>
-      <w:r>
-        <w:rPr>
-          <w:rFonts w:ascii="Helvetica" w:hAnsi="Helvetica" w:cs="Helvetica"/>
-        </w:rPr>
-        <w:t>NeuroRighter</w:t>
-      </w:r>
-      <w:proofErr w:type="spellEnd"/>
-      <w:r>
-        <w:rPr>
-          <w:rFonts w:ascii="Helvetica" w:hAnsi="Helvetica" w:cs="Helvetica"/>
-        </w:rPr>
-        <w:t xml:space="preserve">. </w:t>
-      </w:r>
-      <w:proofErr w:type="spellStart"/>
-      <w:r>
-        <w:rPr>
-          <w:rFonts w:ascii="Helvetica" w:hAnsi="Helvetica" w:cs="Helvetica"/>
-        </w:rPr>
-        <w:t>Intan’s</w:t>
-      </w:r>
-      <w:proofErr w:type="spellEnd"/>
-      <w:r>
-        <w:rPr>
-          <w:rFonts w:ascii="Helvetica" w:hAnsi="Helvetica" w:cs="Helvetica"/>
-        </w:rPr>
-        <w:t xml:space="preserve"> development of open interfaces (RHD2000 SPI protocol and Rhythm FPGA firmware) made the development process much simpler. The low price of manufacturing acquisition boards (~$700 per unit in bulk) allowed Open </w:t>
-      </w:r>
-      <w:proofErr w:type="spellStart"/>
-      <w:r>
-        <w:rPr>
-          <w:rFonts w:ascii="Helvetica" w:hAnsi="Helvetica" w:cs="Helvetica"/>
-        </w:rPr>
-        <w:t>Ephys</w:t>
-      </w:r>
-      <w:proofErr w:type="spellEnd"/>
-      <w:r>
-        <w:rPr>
-          <w:rFonts w:ascii="Helvetica" w:hAnsi="Helvetica" w:cs="Helvetica"/>
-        </w:rPr>
-        <w:t xml:space="preserve"> to distribute 150 systems in less than a year. The Open </w:t>
-      </w:r>
-      <w:proofErr w:type="spellStart"/>
-      <w:r>
-        <w:rPr>
-          <w:rFonts w:ascii="Helvetica" w:hAnsi="Helvetica" w:cs="Helvetica"/>
-        </w:rPr>
-        <w:t>Ephys</w:t>
-      </w:r>
-      <w:proofErr w:type="spellEnd"/>
-      <w:r>
-        <w:rPr>
-          <w:rFonts w:ascii="Helvetica" w:hAnsi="Helvetica" w:cs="Helvetica"/>
-        </w:rPr>
-        <w:t xml:space="preserve"> platform also includes software that supports customizable data processing pipelines, similarly to </w:t>
-      </w:r>
-      <w:proofErr w:type="spellStart"/>
-      <w:r>
-        <w:rPr>
-          <w:rFonts w:ascii="Helvetica" w:hAnsi="Helvetica" w:cs="Helvetica"/>
-        </w:rPr>
-        <w:t>MEABench</w:t>
-      </w:r>
-      <w:proofErr w:type="spellEnd"/>
-      <w:r>
-        <w:rPr>
-          <w:rFonts w:ascii="Helvetica" w:hAnsi="Helvetica" w:cs="Helvetica"/>
-        </w:rPr>
-        <w:t>.</w:t>
-      </w:r>
-    </w:p>
-    <w:p>
-      <w:pPr>
-        <w:widowControl w:val="0"/>
-        <w:tabs>
-          <w:tab w:val="left" w:pos="560"/>
-          <w:tab w:val="left" w:pos="1120"/>
-          <w:tab w:val="left" w:pos="1680"/>
-          <w:tab w:val="left" w:pos="2240"/>
-          <w:tab w:val="left" w:pos="2800"/>
-          <w:tab w:val="left" w:pos="3360"/>
-          <w:tab w:val="left" w:pos="3920"/>
-          <w:tab w:val="left" w:pos="4480"/>
-          <w:tab w:val="left" w:pos="5040"/>
-          <w:tab w:val="left" w:pos="5600"/>
-          <w:tab w:val="left" w:pos="6160"/>
-          <w:tab w:val="left" w:pos="6720"/>
-        </w:tabs>
-        <w:autoSpaceDE w:val="0"/>
-        <w:autoSpaceDN w:val="0"/>
-        <w:adjustRightInd w:val="0"/>
-        <w:spacing w:line="480" w:lineRule="auto"/>
-        <w:rPr>
-          <w:rFonts w:ascii="Helvetica" w:hAnsi="Helvetica" w:cs="Helvetica"/>
-        </w:rPr>
-      </w:pPr>
+        <w:t>pollination of ideas.</w:t>
+      </w:r>
     </w:p>
     <w:p>
       <w:pPr>
@@ -3446,124 +3577,6 @@
         <w:rPr>
           <w:rFonts w:ascii="Helvetica" w:hAnsi="Helvetica" w:cs="Helvetica"/>
         </w:rPr>
-        <w:t xml:space="preserve">What drove the development and adoption of these open-source tools? There are a few recent factors that have allowed open-source tools to rival and, in some ways, surpass the functionality of their commercial counterparts. First of all, thanks to their openness, all of the systems described above were facilitated by the advances of their predecessors. </w:t>
-      </w:r>
-      <w:proofErr w:type="spellStart"/>
-      <w:r>
-        <w:rPr>
-          <w:rFonts w:ascii="Helvetica" w:hAnsi="Helvetica" w:cs="Helvetica"/>
-        </w:rPr>
-        <w:t>NeuroRighter</w:t>
-      </w:r>
-      <w:proofErr w:type="spellEnd"/>
-      <w:r>
-        <w:rPr>
-          <w:rFonts w:ascii="Helvetica" w:hAnsi="Helvetica" w:cs="Helvetica"/>
-        </w:rPr>
-        <w:t xml:space="preserve"> was created to simplify </w:t>
-      </w:r>
-      <w:proofErr w:type="spellStart"/>
-      <w:r>
-        <w:rPr>
-          <w:rFonts w:ascii="Helvetica" w:hAnsi="Helvetica" w:cs="Helvetica"/>
-        </w:rPr>
-        <w:t>MEABench</w:t>
-      </w:r>
-      <w:proofErr w:type="spellEnd"/>
-      <w:r>
-        <w:rPr>
-          <w:rFonts w:ascii="Helvetica" w:hAnsi="Helvetica" w:cs="Helvetica"/>
-        </w:rPr>
-        <w:t xml:space="preserve">, </w:t>
-      </w:r>
-      <w:proofErr w:type="spellStart"/>
-      <w:r>
-        <w:rPr>
-          <w:rFonts w:ascii="Helvetica" w:hAnsi="Helvetica" w:cs="Helvetica"/>
-        </w:rPr>
-        <w:t>ArtE</w:t>
-      </w:r>
-      <w:proofErr w:type="spellEnd"/>
-      <w:r>
-        <w:rPr>
-          <w:rFonts w:ascii="Helvetica" w:hAnsi="Helvetica" w:cs="Helvetica"/>
-        </w:rPr>
-        <w:t xml:space="preserve"> was inspired by the efforts of A/D and </w:t>
-      </w:r>
-      <w:proofErr w:type="spellStart"/>
-      <w:r>
-        <w:rPr>
-          <w:rFonts w:ascii="Helvetica" w:hAnsi="Helvetica" w:cs="Helvetica"/>
-        </w:rPr>
-        <w:t>NeuroRighter</w:t>
-      </w:r>
-      <w:proofErr w:type="spellEnd"/>
-      <w:r>
-        <w:rPr>
-          <w:rFonts w:ascii="Helvetica" w:hAnsi="Helvetica" w:cs="Helvetica"/>
-        </w:rPr>
-        <w:t xml:space="preserve">, and the Open </w:t>
-      </w:r>
-      <w:proofErr w:type="spellStart"/>
-      <w:r>
-        <w:rPr>
-          <w:rFonts w:ascii="Helvetica" w:hAnsi="Helvetica" w:cs="Helvetica"/>
-        </w:rPr>
-        <w:t>Ephys</w:t>
-      </w:r>
-      <w:proofErr w:type="spellEnd"/>
-      <w:r>
-        <w:rPr>
-          <w:rFonts w:ascii="Helvetica" w:hAnsi="Helvetica" w:cs="Helvetica"/>
-        </w:rPr>
-        <w:t xml:space="preserve"> software began as a graphical interface for </w:t>
-      </w:r>
-      <w:proofErr w:type="spellStart"/>
-      <w:r>
-        <w:rPr>
-          <w:rFonts w:ascii="Helvetica" w:hAnsi="Helvetica" w:cs="Helvetica"/>
-        </w:rPr>
-        <w:t>ArtE</w:t>
-      </w:r>
-      <w:proofErr w:type="spellEnd"/>
-      <w:r>
-        <w:rPr>
-          <w:rFonts w:ascii="Helvetica" w:hAnsi="Helvetica" w:cs="Helvetica"/>
-        </w:rPr>
-        <w:t>. Different requirements caused these systems to diverge, but there is no reason that they couldn't be made cross-compatible, or continue to benefit from the cross-pollination of ideas.</w:t>
-      </w:r>
-    </w:p>
-    <w:p>
-      <w:pPr>
-        <w:widowControl w:val="0"/>
-        <w:tabs>
-          <w:tab w:val="left" w:pos="560"/>
-          <w:tab w:val="left" w:pos="1120"/>
-          <w:tab w:val="left" w:pos="1680"/>
-          <w:tab w:val="left" w:pos="2240"/>
-          <w:tab w:val="left" w:pos="2800"/>
-          <w:tab w:val="left" w:pos="3360"/>
-          <w:tab w:val="left" w:pos="3920"/>
-          <w:tab w:val="left" w:pos="4480"/>
-          <w:tab w:val="left" w:pos="5040"/>
-          <w:tab w:val="left" w:pos="5600"/>
-          <w:tab w:val="left" w:pos="6160"/>
-          <w:tab w:val="left" w:pos="6720"/>
-        </w:tabs>
-        <w:autoSpaceDE w:val="0"/>
-        <w:autoSpaceDN w:val="0"/>
-        <w:adjustRightInd w:val="0"/>
-        <w:spacing w:line="480" w:lineRule="auto"/>
-        <w:ind w:firstLine="360"/>
-        <w:rPr>
-          <w:rFonts w:ascii="Helvetica" w:hAnsi="Helvetica" w:cs="Helvetica"/>
-        </w:rPr>
-      </w:pPr>
-      <w:r>
-        <w:rPr>
-          <w:rFonts w:ascii="Helvetica" w:hAnsi="Helvetica" w:cs="Helvetica"/>
-        </w:rPr>
-        <w:lastRenderedPageBreak/>
         <w:t>Advances in open-source tools for multichannel electrophysiology benefited from three technological and cultural developments occurring in parallel:</w:t>
       </w:r>
     </w:p>
@@ -3820,14 +3833,14 @@
         <w:rPr>
           <w:rFonts w:ascii="Helvetica" w:hAnsi="Helvetica" w:cs="Helvetica"/>
         </w:rPr>
-        <w:t xml:space="preserve"> (http://beagleboard.org/) make high-powered embedded computations more accessible. Many neuroscientists are introduced to hardware design through simple prototyping platforms like the Arduino, and subsequently graduate to more powerful systems. These devices set a precedent for what good open-source design should be: powerful, </w:t>
+        <w:t xml:space="preserve"> (http://beagleboard.org/) make high-powered embedded computations more accessible. Many neuroscientists are introduced to hardware design through simple prototyping platforms like the Arduino, and subsequently graduate to more powerful systems. These devices set </w:t>
       </w:r>
       <w:r>
         <w:rPr>
           <w:rFonts w:ascii="Helvetica" w:hAnsi="Helvetica" w:cs="Helvetica"/>
         </w:rPr>
         <w:lastRenderedPageBreak/>
-        <w:t>simple to comprehend, highly adaptable, and well-documented.</w:t>
+        <w:t>a precedent for what good open-source design should be: powerful, simple to comprehend, highly adaptable, and well-documented.</w:t>
       </w:r>
     </w:p>
     <w:p>
@@ -4042,14 +4055,8 @@
         <w:rPr>
           <w:rFonts w:ascii="Helvetica" w:hAnsi="Helvetica" w:cs="Helvetica"/>
         </w:rPr>
-        <w:t xml:space="preserve">There is no fundamental reason why all the components of electrophysiology </w:t>
-      </w:r>
-      <w:r>
-        <w:rPr>
-          <w:rFonts w:ascii="Helvetica" w:hAnsi="Helvetica" w:cs="Helvetica"/>
-        </w:rPr>
         <w:lastRenderedPageBreak/>
-        <w:t>systems need to be open-source. In fact, most open tools currently make use closed-source integrated circuits. If each component were to be well-defined, with its interfaces documented and adherent to common standards, closed-source components would introduce less inflexibility into the complete system.</w:t>
+        <w:t>There is no fundamental reason why all the components of electrophysiology systems need to be open-source. In fact, most open tools currently make use closed-source integrated circuits. If each component were to be well-defined, with its interfaces documented and adherent to common standards, closed-source components would introduce less inflexibility into the complete system.</w:t>
       </w:r>
     </w:p>
     <w:p>
@@ -4243,14 +4250,8 @@
         <w:rPr>
           <w:rFonts w:ascii="Helvetica" w:hAnsi="Helvetica" w:cs="Helvetica"/>
         </w:rPr>
-        <w:t xml:space="preserve">Today, open-source electrophysiology systems tend to be cheaper and offer </w:t>
-      </w:r>
-      <w:r>
-        <w:rPr>
-          <w:rFonts w:ascii="Helvetica" w:hAnsi="Helvetica" w:cs="Helvetica"/>
-        </w:rPr>
         <w:lastRenderedPageBreak/>
-        <w:t>higher flexibility, while closed-source systems offer more robust hardware and professional support. But, as we have described, we anticipate that open hardware will continue to become more powerful, more accessible, and better supported in the near future. Scientists and funding agencies that stand to benefit from this progress should play a more active role in nurturing the maturation and proliferation of such tools.</w:t>
+        <w:t>Today, open-source electrophysiology systems tend to be cheaper and offer higher flexibility, while closed-source systems offer more robust hardware and professional support. But, as we have described, we anticipate that open hardware will continue to become more powerful, more accessible, and better supported in the near future. Scientists and funding agencies that stand to benefit from this progress should play a more active role in nurturing the maturation and proliferation of such tools.</w:t>
       </w:r>
     </w:p>
     <w:p>
@@ -4429,14 +4430,14 @@
         <w:rPr>
           <w:rFonts w:ascii="Helvetica" w:hAnsi="Helvetica" w:cs="Helvetica"/>
         </w:rPr>
-        <w:t xml:space="preserve">We would like to thank Matt Wilson, Chris Moore, and Steve Potter for supporting the open-source development efforts described in this manuscript. We owe a great deal to everyone who contributed code and/or hardware designs to these </w:t>
+        <w:t xml:space="preserve">We would like to thank Matt Wilson, Chris Moore, and Steve Potter for supporting the open-source development efforts described in this manuscript. We owe a </w:t>
       </w:r>
       <w:r>
         <w:rPr>
           <w:rFonts w:ascii="Helvetica" w:hAnsi="Helvetica" w:cs="Helvetica"/>
         </w:rPr>
         <w:lastRenderedPageBreak/>
-        <w:t xml:space="preserve">and other open-source projects, as well as those who made financial donations. We thank Matt Wilson, Daniel </w:t>
+        <w:t xml:space="preserve">great deal to everyone who contributed code and/or hardware designs to these and other open-source projects, as well as those who made financial donations. We thank Matt Wilson, Daniel </w:t>
       </w:r>
       <w:proofErr w:type="spellStart"/>
       <w:r>
@@ -4476,15 +4477,7 @@
         <w:rPr>
           <w:rFonts w:ascii="Helvetica" w:hAnsi="Helvetica" w:cs="Helvetica"/>
         </w:rPr>
-        <w:t xml:space="preserve"> supported by the Center for Brains, Minds and Machines (CBMM), </w:t>
-      </w:r>
-      <w:bookmarkStart w:id="0" w:name="_GoBack"/>
-      <w:bookmarkEnd w:id="0"/>
-      <w:r>
-        <w:rPr>
-          <w:rFonts w:ascii="Helvetica" w:hAnsi="Helvetica" w:cs="Helvetica"/>
-        </w:rPr>
-        <w:t>funded by the U.S.A. National Science Foundation STC award CCF-1231216. JHS was supported by NIH National Research Service Award 5F31MH98508-2.</w:t>
+        <w:t xml:space="preserve"> supported by the Center for Brains, Minds and Machines (CBMM), funded by the U.S.A. National Science Foundation STC award CCF-1231216. JHS was supported by NIH National Research Service Award 5F31MH98508-2.</w:t>
       </w:r>
     </w:p>
     <w:p>
@@ -5031,7 +5024,7 @@
         <w:rFonts w:ascii="Helvetica" w:hAnsi="Helvetica"/>
         <w:noProof/>
       </w:rPr>
-      <w:t>4</w:t>
+      <w:t>20</w:t>
     </w:r>
     <w:r>
       <w:rPr>

</xml_diff>

<commit_message>
Added a 'reference highlights' section with a couple picks. Added a few comments to the manuscript text.
</commit_message>
<xml_diff>
--- a/Manuscript.docx
+++ b/Manuscript.docx
@@ -1111,7 +1111,19 @@
           <w:rFonts w:ascii="Helvetica" w:hAnsi="Helvetica" w:cs="Helvetica"/>
         </w:rPr>
         <w:lastRenderedPageBreak/>
-        <w:t>closed-source tools can hinder progress. When commercial hardware is treated as a “black box,” it can limit scientists’ understanding of the data being generated, as well as their ability to update its functionality in light of new experimental demands. Furthermore, tools from different companies—even those designed for the same purpose—are often incompatible with one another. Once a platform has been selected, future work may end up locked in to a particular data processing pipeline.</w:t>
+        <w:t xml:space="preserve">closed-source tools can hinder progress. When commercial hardware is treated as a “black box,” it can limit scientists’ understanding of the data being generated, as well as their ability to update </w:t>
+      </w:r>
+      <w:r>
+        <w:rPr>
+          <w:rFonts w:ascii="Helvetica" w:hAnsi="Helvetica" w:cs="Helvetica"/>
+        </w:rPr>
+        <w:t>hardware</w:t>
+      </w:r>
+      <w:r>
+        <w:rPr>
+          <w:rFonts w:ascii="Helvetica" w:hAnsi="Helvetica" w:cs="Helvetica"/>
+        </w:rPr>
+        <w:t xml:space="preserve"> functionality in light of new experimental demands. Furthermore, tools from different companies—even those designed for the same purpose—are often incompatible with one another. Once a platform has been selected, future work may end up locked in to a particular data processing pipeline.</w:t>
       </w:r>
     </w:p>
     <w:p>
@@ -1144,7 +1156,27 @@
         <w:rPr>
           <w:rFonts w:ascii="Helvetica" w:hAnsi="Helvetica" w:cs="Helvetica"/>
         </w:rPr>
-        <w:t xml:space="preserve">Recent advances in the domain of open-source design have increased the quality of tools built by scientists, extending their usefulness beyond their lab of origin. When designed properly, open-source hardware can combine the user-friendliness and dependability of commercial products with the high performance and flexibility of tools developed in-house. There are numerous examples of open-source software making an impact in neuroscience{Hines 1997; </w:t>
+        <w:t xml:space="preserve">Recent advances in the domain of open-source design have increased the quality of tools built by </w:t>
+      </w:r>
+      <w:commentRangeStart w:id="0"/>
+      <w:r>
+        <w:rPr>
+          <w:rFonts w:ascii="Helvetica" w:hAnsi="Helvetica" w:cs="Helvetica"/>
+        </w:rPr>
+        <w:t>scientists</w:t>
+      </w:r>
+      <w:commentRangeEnd w:id="0"/>
+      <w:r>
+        <w:rPr>
+          <w:rStyle w:val="CommentReference"/>
+        </w:rPr>
+        <w:commentReference w:id="0"/>
+      </w:r>
+      <w:r>
+        <w:rPr>
+          <w:rFonts w:ascii="Helvetica" w:hAnsi="Helvetica" w:cs="Helvetica"/>
+        </w:rPr>
+        <w:t xml:space="preserve">, extending their usefulness beyond their lab of origin. When designed properly, open-source hardware can combine the user-friendliness and dependability of commercial products with the high performance and flexibility of tools developed in-house. There are numerous examples of open-source software making an impact in neuroscience{Hines 1997; </w:t>
       </w:r>
       <w:proofErr w:type="spellStart"/>
       <w:r>
@@ -1621,19 +1653,11 @@
         <w:lastRenderedPageBreak/>
         <w:t xml:space="preserve">Microsystems, </w:t>
       </w:r>
-      <w:bookmarkStart w:id="0" w:name="_GoBack"/>
-      <w:r>
-        <w:rPr>
-          <w:rFonts w:ascii="Helvetica" w:hAnsi="Helvetica" w:cs="Helvetica"/>
-        </w:rPr>
-        <w:t>Multichannel Systems</w:t>
-      </w:r>
-      <w:bookmarkEnd w:id="0"/>
-      <w:r>
-        <w:rPr>
-          <w:rFonts w:ascii="Helvetica" w:hAnsi="Helvetica" w:cs="Helvetica"/>
-        </w:rPr>
-        <w:t xml:space="preserve">, </w:t>
+      <w:r>
+        <w:rPr>
+          <w:rFonts w:ascii="Helvetica" w:hAnsi="Helvetica" w:cs="Helvetica"/>
+        </w:rPr>
+        <w:t xml:space="preserve">Multichannel Systems, </w:t>
       </w:r>
       <w:r>
         <w:rPr>
@@ -1805,7 +1829,34 @@
         <w:rPr>
           <w:rFonts w:ascii="Helvetica" w:hAnsi="Helvetica" w:cs="Helvetica"/>
         </w:rPr>
-        <w:t xml:space="preserve"> 2013}, and dynamically reconfigurable probes are under development{Lopez 2013}. Researchers need the flexibility to choose among these options, or to mix technologies within the same preparation. Companies that adopt proprietary standards restrict researchers’ freedom. One recent example of this occurred following the release of amplifier chips by </w:t>
+        <w:t xml:space="preserve"> 2013}, and dynamically reconfigurable probes are under development{Lopez </w:t>
+      </w:r>
+      <w:commentRangeStart w:id="1"/>
+      <w:r>
+        <w:rPr>
+          <w:rFonts w:ascii="Helvetica" w:hAnsi="Helvetica" w:cs="Helvetica"/>
+        </w:rPr>
+        <w:t>2013</w:t>
+      </w:r>
+      <w:commentRangeEnd w:id="1"/>
+      <w:r>
+        <w:rPr>
+          <w:rStyle w:val="CommentReference"/>
+        </w:rPr>
+        <w:commentReference w:id="1"/>
+      </w:r>
+      <w:r>
+        <w:rPr>
+          <w:rFonts w:ascii="Helvetica" w:hAnsi="Helvetica" w:cs="Helvetica"/>
+        </w:rPr>
+        <w:t xml:space="preserve">}. Researchers need the flexibility to choose among these options, or to mix technologies within the same preparation. </w:t>
+      </w:r>
+      <w:commentRangeStart w:id="2"/>
+      <w:r>
+        <w:rPr>
+          <w:rFonts w:ascii="Helvetica" w:hAnsi="Helvetica" w:cs="Helvetica"/>
+        </w:rPr>
+        <w:t xml:space="preserve">Companies that adopt proprietary standards restrict researchers’ freedom. One recent example of this occurred following the release of amplifier chips by </w:t>
       </w:r>
       <w:proofErr w:type="spellStart"/>
       <w:r>
@@ -1819,7 +1870,20 @@
         <w:rPr>
           <w:rFonts w:ascii="Helvetica" w:hAnsi="Helvetica" w:cs="Helvetica"/>
         </w:rPr>
-        <w:t xml:space="preserve"> Technologies, which can amplify and digitize up to 32 channels of neural data in an 8 x 8 mm package (http://www.intantech.com){Harrison 2006; Harrison 2008}. When </w:t>
+        <w:t xml:space="preserve"> Technologie</w:t>
+      </w:r>
+      <w:commentRangeEnd w:id="2"/>
+      <w:r>
+        <w:rPr>
+          <w:rStyle w:val="CommentReference"/>
+        </w:rPr>
+        <w:commentReference w:id="2"/>
+      </w:r>
+      <w:r>
+        <w:rPr>
+          <w:rFonts w:ascii="Helvetica" w:hAnsi="Helvetica" w:cs="Helvetica"/>
+        </w:rPr>
+        <w:t xml:space="preserve">s, which can amplify and digitize up to 32 channels of neural data in an 8 x 8 mm package (http://www.intantech.com){Harrison 2006; Harrison 2008}. When </w:t>
       </w:r>
       <w:r>
         <w:rPr>
@@ -2516,13 +2580,7 @@
         <w:rPr>
           <w:rFonts w:ascii="Helvetica" w:hAnsi="Helvetica" w:cs="Helvetica"/>
         </w:rPr>
-        <w:t xml:space="preserve">at </w:t>
-      </w:r>
-      <w:r>
-        <w:rPr>
-          <w:rFonts w:ascii="Helvetica" w:hAnsi="Helvetica" w:cs="Helvetica"/>
-        </w:rPr>
-        <w:t>Caltech</w:t>
+        <w:t>at Caltech</w:t>
       </w:r>
       <w:r>
         <w:rPr>
@@ -2549,7 +2607,70 @@
         <w:rPr>
           <w:rFonts w:ascii="Helvetica" w:hAnsi="Helvetica" w:cs="Helvetica"/>
         </w:rPr>
-        <w:t xml:space="preserve">, a set of Linux command-line programs for acquiring, processing, and saving voltages from these arrays (http://www.danielwagenaar.net/res/software/meabench/). Each </w:t>
+        <w:t>, a set of Linux command-line programs for acquiring, processing, and sa</w:t>
+      </w:r>
+      <w:r>
+        <w:rPr>
+          <w:rFonts w:ascii="Helvetica" w:hAnsi="Helvetica" w:cs="Helvetica"/>
+        </w:rPr>
+        <w:t xml:space="preserve">ving voltages from these </w:t>
+      </w:r>
+      <w:commentRangeStart w:id="3"/>
+      <w:proofErr w:type="gramStart"/>
+      <w:r>
+        <w:rPr>
+          <w:rFonts w:ascii="Helvetica" w:hAnsi="Helvetica" w:cs="Helvetica"/>
+        </w:rPr>
+        <w:t>arrays</w:t>
+      </w:r>
+      <w:commentRangeEnd w:id="3"/>
+      <w:proofErr w:type="gramEnd"/>
+      <w:r>
+        <w:rPr>
+          <w:rStyle w:val="CommentReference"/>
+        </w:rPr>
+        <w:commentReference w:id="3"/>
+      </w:r>
+      <w:r>
+        <w:rPr>
+          <w:rFonts w:ascii="Helvetica" w:hAnsi="Helvetica" w:cs="Helvetica"/>
+        </w:rPr>
+        <w:t>{</w:t>
+      </w:r>
+      <w:r>
+        <w:t xml:space="preserve"> </w:t>
+      </w:r>
+      <w:proofErr w:type="spellStart"/>
+      <w:r>
+        <w:rPr>
+          <w:rFonts w:ascii="Helvetica" w:hAnsi="Helvetica" w:cs="Helvetica"/>
+        </w:rPr>
+        <w:t>Wagenaar</w:t>
+      </w:r>
+      <w:proofErr w:type="spellEnd"/>
+      <w:r>
+        <w:rPr>
+          <w:rFonts w:ascii="Helvetica" w:hAnsi="Helvetica" w:cs="Helvetica"/>
+        </w:rPr>
+        <w:t xml:space="preserve"> </w:t>
+      </w:r>
+      <w:r>
+        <w:rPr>
+          <w:rFonts w:ascii="Helvetica" w:hAnsi="Helvetica" w:cs="Helvetica"/>
+        </w:rPr>
+        <w:t>2006</w:t>
+      </w:r>
+      <w:r>
+        <w:rPr>
+          <w:rFonts w:ascii="Helvetica" w:hAnsi="Helvetica" w:cs="Helvetica"/>
+        </w:rPr>
+        <w:t xml:space="preserve">} </w:t>
+      </w:r>
+      <w:r>
+        <w:rPr>
+          <w:rFonts w:ascii="Helvetica" w:hAnsi="Helvetica" w:cs="Helvetica"/>
+        </w:rPr>
+        <w:t xml:space="preserve">(http://www.danielwagenaar.net/res/software/meabench/). Each </w:t>
       </w:r>
       <w:proofErr w:type="spellStart"/>
       <w:r>
@@ -2811,7 +2932,13 @@
         <w:rPr>
           <w:rFonts w:ascii="Helvetica" w:hAnsi="Helvetica" w:cs="Helvetica"/>
         </w:rPr>
-        <w:t>NeuroRighter</w:t>
+        <w:t>NeuroRight</w:t>
+      </w:r>
+      <w:r>
+        <w:rPr>
+          <w:rFonts w:ascii="Helvetica" w:hAnsi="Helvetica" w:cs="Helvetica"/>
+        </w:rPr>
+        <w:t>er</w:t>
       </w:r>
       <w:proofErr w:type="spellEnd"/>
       <w:r>
@@ -2832,7 +2959,19 @@
         <w:rPr>
           <w:rFonts w:ascii="Helvetica" w:hAnsi="Helvetica" w:cs="Helvetica"/>
         </w:rPr>
-        <w:t xml:space="preserve">, Jon Newman, and Riley Zeller-Townson. This platform significantly reduced the cost of data acquisition for MEAs compared to </w:t>
+        <w:t>, Riley Zeller-Townson</w:t>
+      </w:r>
+      <w:r>
+        <w:rPr>
+          <w:rFonts w:ascii="Helvetica" w:hAnsi="Helvetica" w:cs="Helvetica"/>
+        </w:rPr>
+        <w:t>, and Jon Newman</w:t>
+      </w:r>
+      <w:r>
+        <w:rPr>
+          <w:rFonts w:ascii="Helvetica" w:hAnsi="Helvetica" w:cs="Helvetica"/>
+        </w:rPr>
+        <w:t xml:space="preserve">. This platform significantly reduced the cost of data acquisition for MEAs compared to </w:t>
       </w:r>
       <w:proofErr w:type="spellStart"/>
       <w:r>
@@ -4098,11 +4237,25 @@
         </w:rPr>
         <w:t>electrophysiology{</w:t>
       </w:r>
+      <w:proofErr w:type="spellStart"/>
       <w:proofErr w:type="gramEnd"/>
       <w:r>
         <w:rPr>
           <w:rFonts w:ascii="Helvetica" w:hAnsi="Helvetica" w:cs="Helvetica"/>
         </w:rPr>
+        <w:t>Wagenaar</w:t>
+      </w:r>
+      <w:proofErr w:type="spellEnd"/>
+      <w:r>
+        <w:rPr>
+          <w:rFonts w:ascii="Helvetica" w:hAnsi="Helvetica" w:cs="Helvetica"/>
+        </w:rPr>
+        <w:t xml:space="preserve"> 2005; </w:t>
+      </w:r>
+      <w:r>
+        <w:rPr>
+          <w:rFonts w:ascii="Helvetica" w:hAnsi="Helvetica" w:cs="Helvetica"/>
+        </w:rPr>
         <w:t xml:space="preserve">Newman 2013; Müller 2013; </w:t>
       </w:r>
       <w:proofErr w:type="spellStart"/>
@@ -4123,7 +4276,21 @@
         <w:rPr>
           <w:rFonts w:ascii="Helvetica" w:hAnsi="Helvetica" w:cs="Helvetica"/>
         </w:rPr>
-        <w:t>(such as dynamic clamp</w:t>
+        <w:t xml:space="preserve">(such as dynamic </w:t>
+      </w:r>
+      <w:commentRangeStart w:id="4"/>
+      <w:r>
+        <w:rPr>
+          <w:rFonts w:ascii="Helvetica" w:hAnsi="Helvetica" w:cs="Helvetica"/>
+        </w:rPr>
+        <w:t>clamp</w:t>
+      </w:r>
+      <w:commentRangeEnd w:id="4"/>
+      <w:r>
+        <w:rPr>
+          <w:rStyle w:val="CommentReference"/>
+        </w:rPr>
+        <w:commentReference w:id="4"/>
       </w:r>
       <w:r>
         <w:rPr>
@@ -4482,54 +4649,613 @@
     </w:p>
     <w:p>
       <w:pPr>
+        <w:widowControl w:val="0"/>
+        <w:tabs>
+          <w:tab w:val="left" w:pos="560"/>
+          <w:tab w:val="left" w:pos="1120"/>
+          <w:tab w:val="left" w:pos="1680"/>
+          <w:tab w:val="left" w:pos="2240"/>
+          <w:tab w:val="left" w:pos="2800"/>
+          <w:tab w:val="left" w:pos="3360"/>
+          <w:tab w:val="left" w:pos="3920"/>
+          <w:tab w:val="left" w:pos="4480"/>
+          <w:tab w:val="left" w:pos="5040"/>
+          <w:tab w:val="left" w:pos="5600"/>
+          <w:tab w:val="left" w:pos="6160"/>
+          <w:tab w:val="left" w:pos="6720"/>
+        </w:tabs>
+        <w:autoSpaceDE w:val="0"/>
+        <w:autoSpaceDN w:val="0"/>
+        <w:adjustRightInd w:val="0"/>
+        <w:spacing w:line="480" w:lineRule="auto"/>
         <w:rPr>
           <w:rFonts w:ascii="Helvetica" w:hAnsi="Helvetica" w:cs="Helvetica"/>
           <w:b/>
           <w:bCs/>
         </w:rPr>
       </w:pPr>
-      <w:r>
+    </w:p>
+    <w:p>
+      <w:pPr>
         <w:rPr>
           <w:rFonts w:ascii="Helvetica" w:hAnsi="Helvetica" w:cs="Helvetica"/>
           <w:b/>
           <w:bCs/>
         </w:rPr>
-        <w:br w:type="page"/>
-      </w:r>
-    </w:p>
-    <w:p>
-      <w:pPr>
-        <w:widowControl w:val="0"/>
-        <w:tabs>
-          <w:tab w:val="left" w:pos="560"/>
-          <w:tab w:val="left" w:pos="1120"/>
-          <w:tab w:val="left" w:pos="1680"/>
-          <w:tab w:val="left" w:pos="2240"/>
-          <w:tab w:val="left" w:pos="2800"/>
-          <w:tab w:val="left" w:pos="3360"/>
-          <w:tab w:val="left" w:pos="3920"/>
-          <w:tab w:val="left" w:pos="4480"/>
-          <w:tab w:val="left" w:pos="5040"/>
-          <w:tab w:val="left" w:pos="5600"/>
-          <w:tab w:val="left" w:pos="6160"/>
-          <w:tab w:val="left" w:pos="6720"/>
-        </w:tabs>
-        <w:autoSpaceDE w:val="0"/>
-        <w:autoSpaceDN w:val="0"/>
-        <w:adjustRightInd w:val="0"/>
-        <w:spacing w:line="480" w:lineRule="auto"/>
+      </w:pPr>
+      <w:r>
         <w:rPr>
           <w:rFonts w:ascii="Helvetica" w:hAnsi="Helvetica" w:cs="Helvetica"/>
           <w:b/>
           <w:bCs/>
         </w:rPr>
-      </w:pPr>
-      <w:r>
+        <w:br w:type="page"/>
+      </w:r>
+    </w:p>
+    <w:p>
+      <w:pPr>
+        <w:widowControl w:val="0"/>
+        <w:tabs>
+          <w:tab w:val="left" w:pos="560"/>
+          <w:tab w:val="left" w:pos="1120"/>
+          <w:tab w:val="left" w:pos="1680"/>
+          <w:tab w:val="left" w:pos="2240"/>
+          <w:tab w:val="left" w:pos="2800"/>
+          <w:tab w:val="left" w:pos="3360"/>
+          <w:tab w:val="left" w:pos="3920"/>
+          <w:tab w:val="left" w:pos="4480"/>
+          <w:tab w:val="left" w:pos="5040"/>
+          <w:tab w:val="left" w:pos="5600"/>
+          <w:tab w:val="left" w:pos="6160"/>
+          <w:tab w:val="left" w:pos="6720"/>
+        </w:tabs>
+        <w:autoSpaceDE w:val="0"/>
+        <w:autoSpaceDN w:val="0"/>
+        <w:adjustRightInd w:val="0"/>
+        <w:spacing w:line="480" w:lineRule="auto"/>
         <w:rPr>
           <w:rFonts w:ascii="Helvetica" w:hAnsi="Helvetica" w:cs="Helvetica"/>
           <w:b/>
           <w:bCs/>
         </w:rPr>
+      </w:pPr>
+      <w:r>
+        <w:rPr>
+          <w:rFonts w:ascii="Helvetica" w:hAnsi="Helvetica" w:cs="Helvetica"/>
+          <w:b/>
+          <w:bCs/>
+        </w:rPr>
+        <w:lastRenderedPageBreak/>
+        <w:t>Reference Highlights</w:t>
+      </w:r>
+    </w:p>
+    <w:p>
+      <w:pPr>
+        <w:widowControl w:val="0"/>
+        <w:tabs>
+          <w:tab w:val="left" w:pos="560"/>
+          <w:tab w:val="left" w:pos="1120"/>
+          <w:tab w:val="left" w:pos="1680"/>
+          <w:tab w:val="left" w:pos="2240"/>
+          <w:tab w:val="left" w:pos="2800"/>
+          <w:tab w:val="left" w:pos="3360"/>
+          <w:tab w:val="left" w:pos="3920"/>
+          <w:tab w:val="left" w:pos="4480"/>
+          <w:tab w:val="left" w:pos="5040"/>
+          <w:tab w:val="left" w:pos="5600"/>
+          <w:tab w:val="left" w:pos="6160"/>
+          <w:tab w:val="left" w:pos="6720"/>
+        </w:tabs>
+        <w:autoSpaceDE w:val="0"/>
+        <w:autoSpaceDN w:val="0"/>
+        <w:adjustRightInd w:val="0"/>
+        <w:spacing w:line="480" w:lineRule="auto"/>
+        <w:rPr>
+          <w:rFonts w:ascii="Helvetica" w:hAnsi="Helvetica" w:cs="Helvetica"/>
+        </w:rPr>
+      </w:pPr>
+      <w:r>
+        <w:rPr>
+          <w:rFonts w:ascii="Helvetica" w:hAnsi="Helvetica" w:cs="Helvetica"/>
+          <w:b/>
+          <w:bCs/>
+        </w:rPr>
+        <w:t xml:space="preserve">** </w:t>
+      </w:r>
+      <w:r>
+        <w:rPr>
+          <w:rFonts w:ascii="Helvetica" w:hAnsi="Helvetica" w:cs="Helvetica"/>
+        </w:rPr>
+        <w:t>{Harrison 2008}</w:t>
+      </w:r>
+      <w:r>
+        <w:rPr>
+          <w:rFonts w:ascii="Helvetica" w:hAnsi="Helvetica" w:cs="Helvetica"/>
+        </w:rPr>
+        <w:t xml:space="preserve"> </w:t>
+      </w:r>
+      <w:proofErr w:type="gramStart"/>
+      <w:r>
+        <w:rPr>
+          <w:rFonts w:ascii="Helvetica" w:hAnsi="Helvetica" w:cs="Helvetica"/>
+        </w:rPr>
+        <w:t>The</w:t>
+      </w:r>
+      <w:proofErr w:type="gramEnd"/>
+      <w:r>
+        <w:rPr>
+          <w:rFonts w:ascii="Helvetica" w:hAnsi="Helvetica" w:cs="Helvetica"/>
+        </w:rPr>
+        <w:t xml:space="preserve"> introduction of </w:t>
+      </w:r>
+      <w:proofErr w:type="spellStart"/>
+      <w:r>
+        <w:rPr>
+          <w:rFonts w:ascii="Helvetica" w:hAnsi="Helvetica" w:cs="Helvetica"/>
+        </w:rPr>
+        <w:t>Intan</w:t>
+      </w:r>
+      <w:proofErr w:type="spellEnd"/>
+      <w:r>
+        <w:rPr>
+          <w:rFonts w:ascii="Helvetica" w:hAnsi="Helvetica" w:cs="Helvetica"/>
+        </w:rPr>
+        <w:t xml:space="preserve"> </w:t>
+      </w:r>
+      <w:proofErr w:type="spellStart"/>
+      <w:r>
+        <w:rPr>
+          <w:rFonts w:ascii="Helvetica" w:hAnsi="Helvetica" w:cs="Helvetica"/>
+        </w:rPr>
+        <w:t>bioamplifier</w:t>
+      </w:r>
+      <w:proofErr w:type="spellEnd"/>
+      <w:r>
+        <w:rPr>
+          <w:rFonts w:ascii="Helvetica" w:hAnsi="Helvetica" w:cs="Helvetica"/>
+        </w:rPr>
+        <w:t xml:space="preserve"> chips leveled the playing field between </w:t>
+      </w:r>
+      <w:r>
+        <w:rPr>
+          <w:rFonts w:ascii="Helvetica" w:hAnsi="Helvetica" w:cs="Helvetica"/>
+        </w:rPr>
+        <w:t>low budget</w:t>
+      </w:r>
+      <w:r>
+        <w:rPr>
+          <w:rFonts w:ascii="Helvetica" w:hAnsi="Helvetica" w:cs="Helvetica"/>
+        </w:rPr>
+        <w:t xml:space="preserve"> open-source development </w:t>
+      </w:r>
+      <w:r>
+        <w:rPr>
+          <w:rFonts w:ascii="Helvetica" w:hAnsi="Helvetica" w:cs="Helvetica"/>
+        </w:rPr>
+        <w:t>initiatives</w:t>
+      </w:r>
+      <w:r>
+        <w:rPr>
+          <w:rFonts w:ascii="Helvetica" w:hAnsi="Helvetica" w:cs="Helvetica"/>
+        </w:rPr>
+        <w:t xml:space="preserve"> and commercial </w:t>
+      </w:r>
+      <w:r>
+        <w:rPr>
+          <w:rFonts w:ascii="Helvetica" w:hAnsi="Helvetica" w:cs="Helvetica"/>
+        </w:rPr>
+        <w:t>entities</w:t>
+      </w:r>
+      <w:r>
+        <w:rPr>
+          <w:rFonts w:ascii="Helvetica" w:hAnsi="Helvetica" w:cs="Helvetica"/>
+        </w:rPr>
+        <w:t>.</w:t>
+      </w:r>
+      <w:r>
+        <w:rPr>
+          <w:rFonts w:ascii="Helvetica" w:hAnsi="Helvetica" w:cs="Helvetica"/>
+        </w:rPr>
+        <w:t xml:space="preserve"> These chips perform the most demanding portions of extracellular </w:t>
+      </w:r>
+      <w:proofErr w:type="spellStart"/>
+      <w:r>
+        <w:rPr>
+          <w:rFonts w:ascii="Helvetica" w:hAnsi="Helvetica" w:cs="Helvetica"/>
+        </w:rPr>
+        <w:t>electrophsiological</w:t>
+      </w:r>
+      <w:proofErr w:type="spellEnd"/>
+      <w:r>
+        <w:rPr>
+          <w:rFonts w:ascii="Helvetica" w:hAnsi="Helvetica" w:cs="Helvetica"/>
+        </w:rPr>
+        <w:t xml:space="preserve"> data acquisition: low noise amplification, signal condition, and digitization, at the recording site and therefore have become standard components within both open and closed multichannel acquisition systems. </w:t>
+      </w:r>
+      <w:r>
+        <w:rPr>
+          <w:rFonts w:ascii="Helvetica" w:hAnsi="Helvetica" w:cs="Helvetica"/>
+        </w:rPr>
+        <w:t xml:space="preserve"> Although </w:t>
+      </w:r>
+      <w:r>
+        <w:rPr>
+          <w:rFonts w:ascii="Helvetica" w:hAnsi="Helvetica" w:cs="Helvetica"/>
+        </w:rPr>
+        <w:t xml:space="preserve">their </w:t>
+      </w:r>
+      <w:r>
+        <w:rPr>
+          <w:rFonts w:ascii="Helvetica" w:hAnsi="Helvetica" w:cs="Helvetica"/>
+        </w:rPr>
+        <w:t>silicon</w:t>
+      </w:r>
+      <w:r>
+        <w:rPr>
+          <w:rFonts w:ascii="Helvetica" w:hAnsi="Helvetica" w:cs="Helvetica"/>
+        </w:rPr>
+        <w:t xml:space="preserve">-level design </w:t>
+      </w:r>
+      <w:r>
+        <w:rPr>
+          <w:rFonts w:ascii="Helvetica" w:hAnsi="Helvetica" w:cs="Helvetica"/>
+        </w:rPr>
+        <w:t xml:space="preserve">is </w:t>
+      </w:r>
+      <w:r>
+        <w:rPr>
+          <w:rFonts w:ascii="Helvetica" w:hAnsi="Helvetica" w:cs="Helvetica"/>
+        </w:rPr>
+        <w:t xml:space="preserve">proprietary, in the spirit of the semiconductor industry at large, </w:t>
+      </w:r>
+      <w:proofErr w:type="spellStart"/>
+      <w:r>
+        <w:rPr>
+          <w:rFonts w:ascii="Helvetica" w:hAnsi="Helvetica" w:cs="Helvetica"/>
+        </w:rPr>
+        <w:t>Intan</w:t>
+      </w:r>
+      <w:proofErr w:type="spellEnd"/>
+      <w:r>
+        <w:rPr>
+          <w:rFonts w:ascii="Helvetica" w:hAnsi="Helvetica" w:cs="Helvetica"/>
+        </w:rPr>
+        <w:t xml:space="preserve"> has made a great effort</w:t>
+      </w:r>
+      <w:r>
+        <w:rPr>
+          <w:rFonts w:ascii="Helvetica" w:hAnsi="Helvetica" w:cs="Helvetica"/>
+        </w:rPr>
+        <w:t xml:space="preserve"> to fully disclose the</w:t>
+      </w:r>
+      <w:r>
+        <w:rPr>
+          <w:rFonts w:ascii="Helvetica" w:hAnsi="Helvetica" w:cs="Helvetica"/>
+        </w:rPr>
+        <w:t xml:space="preserve"> chips’</w:t>
+      </w:r>
+      <w:r>
+        <w:rPr>
+          <w:rFonts w:ascii="Helvetica" w:hAnsi="Helvetica" w:cs="Helvetica"/>
+        </w:rPr>
+        <w:t xml:space="preserve"> failure conditions, performance specifications</w:t>
+      </w:r>
+      <w:r>
+        <w:rPr>
+          <w:rFonts w:ascii="Helvetica" w:hAnsi="Helvetica" w:cs="Helvetica"/>
+        </w:rPr>
+        <w:t>, and application information making</w:t>
+      </w:r>
+      <w:r>
+        <w:rPr>
+          <w:rFonts w:ascii="Helvetica" w:hAnsi="Helvetica" w:cs="Helvetica"/>
+        </w:rPr>
+        <w:t xml:space="preserve"> them well suited for integration into open</w:t>
+      </w:r>
+      <w:r>
+        <w:rPr>
+          <w:rFonts w:ascii="Helvetica" w:hAnsi="Helvetica" w:cs="Helvetica"/>
+        </w:rPr>
+        <w:t xml:space="preserve"> hardware</w:t>
+      </w:r>
+      <w:r>
+        <w:rPr>
+          <w:rFonts w:ascii="Helvetica" w:hAnsi="Helvetica" w:cs="Helvetica"/>
+        </w:rPr>
+        <w:t>.</w:t>
+      </w:r>
+      <w:bookmarkStart w:id="5" w:name="_GoBack"/>
+      <w:bookmarkEnd w:id="5"/>
+    </w:p>
+    <w:p>
+      <w:pPr>
+        <w:widowControl w:val="0"/>
+        <w:tabs>
+          <w:tab w:val="left" w:pos="560"/>
+          <w:tab w:val="left" w:pos="1120"/>
+          <w:tab w:val="left" w:pos="1680"/>
+          <w:tab w:val="left" w:pos="2240"/>
+          <w:tab w:val="left" w:pos="2800"/>
+          <w:tab w:val="left" w:pos="3360"/>
+          <w:tab w:val="left" w:pos="3920"/>
+          <w:tab w:val="left" w:pos="4480"/>
+          <w:tab w:val="left" w:pos="5040"/>
+          <w:tab w:val="left" w:pos="5600"/>
+          <w:tab w:val="left" w:pos="6160"/>
+          <w:tab w:val="left" w:pos="6720"/>
+        </w:tabs>
+        <w:autoSpaceDE w:val="0"/>
+        <w:autoSpaceDN w:val="0"/>
+        <w:adjustRightInd w:val="0"/>
+        <w:spacing w:line="480" w:lineRule="auto"/>
+        <w:rPr>
+          <w:rFonts w:ascii="Helvetica" w:hAnsi="Helvetica" w:cs="Helvetica"/>
+          <w:b/>
+          <w:bCs/>
+        </w:rPr>
+      </w:pPr>
+    </w:p>
+    <w:p>
+      <w:pPr>
+        <w:widowControl w:val="0"/>
+        <w:tabs>
+          <w:tab w:val="left" w:pos="560"/>
+          <w:tab w:val="left" w:pos="1120"/>
+          <w:tab w:val="left" w:pos="1680"/>
+          <w:tab w:val="left" w:pos="2240"/>
+          <w:tab w:val="left" w:pos="2800"/>
+          <w:tab w:val="left" w:pos="3360"/>
+          <w:tab w:val="left" w:pos="3920"/>
+          <w:tab w:val="left" w:pos="4480"/>
+          <w:tab w:val="left" w:pos="5040"/>
+          <w:tab w:val="left" w:pos="5600"/>
+          <w:tab w:val="left" w:pos="6160"/>
+          <w:tab w:val="left" w:pos="6720"/>
+        </w:tabs>
+        <w:autoSpaceDE w:val="0"/>
+        <w:autoSpaceDN w:val="0"/>
+        <w:adjustRightInd w:val="0"/>
+        <w:spacing w:line="480" w:lineRule="auto"/>
+        <w:rPr>
+          <w:rFonts w:ascii="Helvetica" w:hAnsi="Helvetica" w:cs="Helvetica"/>
+          <w:b/>
+          <w:bCs/>
+        </w:rPr>
+      </w:pPr>
+      <w:r>
+        <w:rPr>
+          <w:rFonts w:ascii="Helvetica" w:hAnsi="Helvetica" w:cs="Helvetica"/>
+          <w:b/>
+          <w:bCs/>
+        </w:rPr>
+        <w:t>* {</w:t>
+      </w:r>
+      <w:r>
+        <w:rPr>
+          <w:rFonts w:ascii="Helvetica" w:hAnsi="Helvetica" w:cs="Helvetica"/>
+        </w:rPr>
+        <w:t>Wagenaar2006</w:t>
+      </w:r>
+      <w:r>
+        <w:rPr>
+          <w:rFonts w:ascii="Helvetica" w:hAnsi="Helvetica" w:cs="Helvetica"/>
+          <w:b/>
+          <w:bCs/>
+        </w:rPr>
+        <w:t xml:space="preserve">} </w:t>
+      </w:r>
+      <w:proofErr w:type="gramStart"/>
+      <w:r>
+        <w:rPr>
+          <w:rFonts w:ascii="Helvetica" w:hAnsi="Helvetica" w:cs="Helvetica"/>
+          <w:bCs/>
+        </w:rPr>
+        <w:t>The</w:t>
+      </w:r>
+      <w:proofErr w:type="gramEnd"/>
+      <w:r>
+        <w:rPr>
+          <w:rFonts w:ascii="Helvetica" w:hAnsi="Helvetica" w:cs="Helvetica"/>
+          <w:bCs/>
+        </w:rPr>
+        <w:t xml:space="preserve"> first paper exclusively focused on documenting and distributing open-source software for multichannel electrophysiology</w:t>
+      </w:r>
+      <w:r>
+        <w:rPr>
+          <w:rFonts w:ascii="Helvetica" w:hAnsi="Helvetica" w:cs="Helvetica"/>
+          <w:bCs/>
+        </w:rPr>
+        <w:t xml:space="preserve">. </w:t>
+      </w:r>
+      <w:commentRangeStart w:id="6"/>
+      <w:r>
+        <w:rPr>
+          <w:rFonts w:ascii="Helvetica" w:hAnsi="Helvetica" w:cs="Helvetica"/>
+          <w:bCs/>
+        </w:rPr>
+        <w:t xml:space="preserve">Even given the tremendous impact of open-source software in </w:t>
+      </w:r>
+      <w:r>
+        <w:rPr>
+          <w:rFonts w:ascii="Helvetica" w:hAnsi="Helvetica" w:cs="Helvetica"/>
+          <w:bCs/>
+        </w:rPr>
+        <w:t>n</w:t>
+      </w:r>
+      <w:r>
+        <w:rPr>
+          <w:rFonts w:ascii="Helvetica" w:hAnsi="Helvetica" w:cs="Helvetica"/>
+          <w:bCs/>
+        </w:rPr>
+        <w:t>euroscience community</w:t>
+      </w:r>
+      <w:r>
+        <w:rPr>
+          <w:rFonts w:ascii="Helvetica" w:hAnsi="Helvetica" w:cs="Helvetica"/>
+          <w:bCs/>
+        </w:rPr>
+        <w:t xml:space="preserve"> (e.g. </w:t>
+      </w:r>
+      <w:hyperlink r:id="rId9" w:history="1">
+        <w:r>
+          <w:rPr>
+            <w:rStyle w:val="Hyperlink"/>
+            <w:rFonts w:ascii="Helvetica" w:hAnsi="Helvetica" w:cs="Helvetica"/>
+            <w:bCs/>
+          </w:rPr>
+          <w:t>https://www.micro-manager.org/</w:t>
+        </w:r>
+      </w:hyperlink>
+      <w:r>
+        <w:rPr>
+          <w:rFonts w:ascii="Helvetica" w:hAnsi="Helvetica" w:cs="Helvetica"/>
+          <w:bCs/>
+        </w:rPr>
+        <w:t xml:space="preserve">, </w:t>
+      </w:r>
+      <w:hyperlink r:id="rId10" w:history="1">
+        <w:r>
+          <w:rPr>
+            <w:rStyle w:val="Hyperlink"/>
+            <w:rFonts w:ascii="Helvetica" w:hAnsi="Helvetica" w:cs="Helvetica"/>
+            <w:bCs/>
+          </w:rPr>
+          <w:t>http://imagej.nih.gov/ij/</w:t>
+        </w:r>
+      </w:hyperlink>
+      <w:r>
+        <w:rPr>
+          <w:rFonts w:ascii="Helvetica" w:hAnsi="Helvetica" w:cs="Helvetica"/>
+          <w:bCs/>
+        </w:rPr>
+        <w:t xml:space="preserve">, </w:t>
+      </w:r>
+      <w:hyperlink r:id="rId11" w:history="1">
+        <w:r>
+          <w:rPr>
+            <w:rStyle w:val="Hyperlink"/>
+            <w:rFonts w:ascii="Helvetica" w:hAnsi="Helvetica" w:cs="Helvetica"/>
+            <w:bCs/>
+          </w:rPr>
+          <w:t>http://fieldtrip.fcdonders.nl/</w:t>
+        </w:r>
+      </w:hyperlink>
+      <w:r>
+        <w:rPr>
+          <w:rFonts w:ascii="Helvetica" w:hAnsi="Helvetica" w:cs="Helvetica"/>
+          <w:bCs/>
+        </w:rPr>
+        <w:t>, etc.</w:t>
+      </w:r>
+      <w:proofErr w:type="gramStart"/>
+      <w:r>
+        <w:rPr>
+          <w:rFonts w:ascii="Helvetica" w:hAnsi="Helvetica" w:cs="Helvetica"/>
+          <w:bCs/>
+        </w:rPr>
+        <w:t xml:space="preserve">) </w:t>
+      </w:r>
+      <w:r>
+        <w:rPr>
+          <w:rFonts w:ascii="Helvetica" w:hAnsi="Helvetica" w:cs="Helvetica"/>
+          <w:bCs/>
+        </w:rPr>
+        <w:t>,</w:t>
+      </w:r>
+      <w:proofErr w:type="gramEnd"/>
+      <w:r>
+        <w:rPr>
+          <w:rFonts w:ascii="Helvetica" w:hAnsi="Helvetica" w:cs="Helvetica"/>
+          <w:bCs/>
+        </w:rPr>
+        <w:t xml:space="preserve"> and the explosion of open-source culture that occurred </w:t>
+      </w:r>
+      <w:r>
+        <w:rPr>
+          <w:rFonts w:ascii="Helvetica" w:hAnsi="Helvetica" w:cs="Helvetica"/>
+          <w:bCs/>
+        </w:rPr>
+        <w:t>in the last few years</w:t>
+      </w:r>
+      <w:r>
+        <w:rPr>
+          <w:rFonts w:ascii="Helvetica" w:hAnsi="Helvetica" w:cs="Helvetica"/>
+          <w:bCs/>
+        </w:rPr>
+        <w:t>, there still is a lack of high-visibility venues for publishing software</w:t>
+      </w:r>
+      <w:r>
+        <w:rPr>
+          <w:rFonts w:ascii="Helvetica" w:hAnsi="Helvetica" w:cs="Helvetica"/>
+          <w:bCs/>
+        </w:rPr>
+        <w:t xml:space="preserve"> development</w:t>
+      </w:r>
+      <w:r>
+        <w:rPr>
+          <w:rFonts w:ascii="Helvetica" w:hAnsi="Helvetica" w:cs="Helvetica"/>
+          <w:bCs/>
+        </w:rPr>
+        <w:t xml:space="preserve"> projects.</w:t>
+      </w:r>
+      <w:commentRangeEnd w:id="6"/>
+      <w:r>
+        <w:rPr>
+          <w:rStyle w:val="CommentReference"/>
+        </w:rPr>
+        <w:commentReference w:id="6"/>
+      </w:r>
+    </w:p>
+    <w:p>
+      <w:pPr>
+        <w:rPr>
+          <w:rFonts w:ascii="Helvetica" w:hAnsi="Helvetica" w:cs="Helvetica"/>
+          <w:b/>
+          <w:bCs/>
+        </w:rPr>
+      </w:pPr>
+      <w:r>
+        <w:rPr>
+          <w:rFonts w:ascii="Helvetica" w:hAnsi="Helvetica" w:cs="Helvetica"/>
+          <w:b/>
+          <w:bCs/>
+        </w:rPr>
+        <w:br w:type="page"/>
+      </w:r>
+    </w:p>
+    <w:p>
+      <w:pPr>
+        <w:widowControl w:val="0"/>
+        <w:tabs>
+          <w:tab w:val="left" w:pos="560"/>
+          <w:tab w:val="left" w:pos="1120"/>
+          <w:tab w:val="left" w:pos="1680"/>
+          <w:tab w:val="left" w:pos="2240"/>
+          <w:tab w:val="left" w:pos="2800"/>
+          <w:tab w:val="left" w:pos="3360"/>
+          <w:tab w:val="left" w:pos="3920"/>
+          <w:tab w:val="left" w:pos="4480"/>
+          <w:tab w:val="left" w:pos="5040"/>
+          <w:tab w:val="left" w:pos="5600"/>
+          <w:tab w:val="left" w:pos="6160"/>
+          <w:tab w:val="left" w:pos="6720"/>
+        </w:tabs>
+        <w:autoSpaceDE w:val="0"/>
+        <w:autoSpaceDN w:val="0"/>
+        <w:adjustRightInd w:val="0"/>
+        <w:spacing w:line="480" w:lineRule="auto"/>
+        <w:rPr>
+          <w:rFonts w:ascii="Helvetica" w:hAnsi="Helvetica" w:cs="Helvetica"/>
+          <w:b/>
+          <w:bCs/>
+        </w:rPr>
+      </w:pPr>
+      <w:r>
+        <w:rPr>
+          <w:rFonts w:ascii="Helvetica" w:hAnsi="Helvetica" w:cs="Helvetica"/>
+          <w:b/>
+          <w:bCs/>
+        </w:rPr>
         <w:lastRenderedPageBreak/>
         <w:t>References</w:t>
       </w:r>
@@ -4919,14 +5645,240 @@
       </w:r>
     </w:p>
     <w:sectPr>
-      <w:footerReference w:type="even" r:id="rId7"/>
-      <w:footerReference w:type="default" r:id="rId8"/>
+      <w:footerReference w:type="even" r:id="rId12"/>
+      <w:footerReference w:type="default" r:id="rId13"/>
       <w:pgSz w:w="12240" w:h="15840"/>
       <w:pgMar w:top="1440" w:right="1800" w:bottom="1440" w:left="1800" w:header="720" w:footer="720" w:gutter="0"/>
       <w:cols w:space="720"/>
     </w:sectPr>
   </w:body>
 </w:document>
+</file>
+
+<file path=word/comments.xml><?xml version="1.0" encoding="utf-8"?>
+<w:comments xmlns:wpc="http://schemas.microsoft.com/office/word/2010/wordprocessingCanvas" xmlns:mc="http://schemas.openxmlformats.org/markup-compatibility/2006" xmlns:o="urn:schemas-microsoft-com:office:office" xmlns:r="http://schemas.openxmlformats.org/officeDocument/2006/relationships" xmlns:m="http://schemas.openxmlformats.org/officeDocument/2006/math" xmlns:v="urn:schemas-microsoft-com:vml" xmlns:wp14="http://schemas.microsoft.com/office/word/2010/wordprocessingDrawing" xmlns:wp="http://schemas.openxmlformats.org/drawingml/2006/wordprocessingDrawing" xmlns:w10="urn:schemas-microsoft-com:office:word" xmlns:w="http://schemas.openxmlformats.org/wordprocessingml/2006/main" xmlns:w14="http://schemas.microsoft.com/office/word/2010/wordml" xmlns:w15="http://schemas.microsoft.com/office/word/2012/wordml" xmlns:wpg="http://schemas.microsoft.com/office/word/2010/wordprocessingGroup" xmlns:wpi="http://schemas.microsoft.com/office/word/2010/wordprocessingInk" xmlns:wne="http://schemas.microsoft.com/office/word/2006/wordml" xmlns:wps="http://schemas.microsoft.com/office/word/2010/wordprocessingShape" mc:Ignorable="w14 w15 wp14">
+  <w:comment w:id="0" w:author="jon" w:date="2014-10-28T11:28:00Z" w:initials="j">
+    <w:p>
+      <w:pPr>
+        <w:pStyle w:val="CommentText"/>
+      </w:pPr>
+      <w:r>
+        <w:rPr>
+          <w:rStyle w:val="CommentReference"/>
+        </w:rPr>
+        <w:annotationRef/>
+      </w:r>
+      <w:r>
+        <w:t>Minor point, but I don’t consider myself to be a scientist.</w:t>
+      </w:r>
+    </w:p>
+  </w:comment>
+  <w:comment w:id="1" w:author="jon" w:date="2014-10-28T11:23:00Z" w:initials="j">
+    <w:p>
+      <w:pPr>
+        <w:pStyle w:val="CommentText"/>
+      </w:pPr>
+      <w:r>
+        <w:rPr>
+          <w:rStyle w:val="CommentReference"/>
+        </w:rPr>
+        <w:annotationRef/>
+      </w:r>
+      <w:r>
+        <w:t xml:space="preserve">I don’t know exactly what is meant by dynamically reconfigurable, but the </w:t>
+      </w:r>
+      <w:proofErr w:type="spellStart"/>
+      <w:r>
+        <w:t>Bakkum</w:t>
+      </w:r>
+      <w:proofErr w:type="spellEnd"/>
+      <w:r>
+        <w:t xml:space="preserve"> 2013 paper used a ~10,000 electrode array over which the active 1000 electrodes to can be switched </w:t>
+      </w:r>
+      <w:proofErr w:type="spellStart"/>
+      <w:r>
+        <w:t>arbitrarly</w:t>
+      </w:r>
+      <w:proofErr w:type="spellEnd"/>
+      <w:r>
+        <w:t xml:space="preserve"> on a &lt; 1ms time scale. If that is the same thing then we can say, </w:t>
+      </w:r>
+    </w:p>
+    <w:p>
+      <w:pPr>
+        <w:pStyle w:val="CommentText"/>
+      </w:pPr>
+    </w:p>
+    <w:p>
+      <w:pPr>
+        <w:pStyle w:val="CommentText"/>
+      </w:pPr>
+      <w:r>
+        <w:t>“</w:t>
+      </w:r>
+      <w:proofErr w:type="gramStart"/>
+      <w:r>
+        <w:t>dynamically</w:t>
+      </w:r>
+      <w:proofErr w:type="gramEnd"/>
+      <w:r>
+        <w:t xml:space="preserve"> configurable probes are in use in-vitro and under development in-vivo”</w:t>
+      </w:r>
+    </w:p>
+    <w:p>
+      <w:pPr>
+        <w:pStyle w:val="CommentText"/>
+      </w:pPr>
+    </w:p>
+    <w:p>
+      <w:pPr>
+        <w:pStyle w:val="CommentText"/>
+      </w:pPr>
+      <w:r>
+        <w:t xml:space="preserve"> </w:t>
+      </w:r>
+      <w:proofErr w:type="gramStart"/>
+      <w:r>
+        <w:t>or</w:t>
+      </w:r>
+      <w:proofErr w:type="gramEnd"/>
+      <w:r>
+        <w:t xml:space="preserve"> something.</w:t>
+      </w:r>
+    </w:p>
+  </w:comment>
+  <w:comment w:id="2" w:author="jon" w:date="2014-10-28T10:57:00Z" w:initials="j">
+    <w:p>
+      <w:pPr>
+        <w:pStyle w:val="CommentText"/>
+      </w:pPr>
+      <w:r>
+        <w:rPr>
+          <w:rStyle w:val="CommentReference"/>
+        </w:rPr>
+        <w:annotationRef/>
+      </w:r>
+      <w:r>
+        <w:t xml:space="preserve">For some reason, on my first read through, this made me think that </w:t>
+      </w:r>
+      <w:proofErr w:type="spellStart"/>
+      <w:r>
+        <w:t>Intan</w:t>
+      </w:r>
+      <w:proofErr w:type="spellEnd"/>
+      <w:r>
+        <w:t xml:space="preserve"> was the company responsible for limiting freedom, which of course is not the case. I think this needs to be reworded a bit to make that clearer.</w:t>
+      </w:r>
+    </w:p>
+  </w:comment>
+  <w:comment w:id="3" w:author="jon" w:date="2014-10-28T11:02:00Z" w:initials="j">
+    <w:p>
+      <w:pPr>
+        <w:pStyle w:val="CommentText"/>
+      </w:pPr>
+      <w:r>
+        <w:rPr>
+          <w:rStyle w:val="CommentReference"/>
+        </w:rPr>
+        <w:annotationRef/>
+      </w:r>
+      <w:r>
+        <w:t xml:space="preserve">This is the IEEE conference proceedings where the </w:t>
+      </w:r>
+      <w:proofErr w:type="spellStart"/>
+      <w:r>
+        <w:t>MEABench</w:t>
+      </w:r>
+      <w:proofErr w:type="spellEnd"/>
+      <w:r>
+        <w:t xml:space="preserve"> was first presented</w:t>
+      </w:r>
+      <w:r>
+        <w:t xml:space="preserve">. Citations should be in the bib </w:t>
+      </w:r>
+      <w:proofErr w:type="gramStart"/>
+      <w:r>
+        <w:t>file  within</w:t>
+      </w:r>
+      <w:proofErr w:type="gramEnd"/>
+      <w:r>
+        <w:t xml:space="preserve"> the repo.</w:t>
+      </w:r>
+    </w:p>
+  </w:comment>
+  <w:comment w:id="4" w:author="jon" w:date="2014-10-28T11:17:00Z" w:initials="j">
+    <w:p>
+      <w:pPr>
+        <w:pStyle w:val="CommentText"/>
+      </w:pPr>
+      <w:r>
+        <w:rPr>
+          <w:rStyle w:val="CommentReference"/>
+        </w:rPr>
+        <w:annotationRef/>
+      </w:r>
+      <w:r>
+        <w:t xml:space="preserve">I think we really should mention RTXI at this point. It’s a very successful open source project, albeit for single channel </w:t>
+      </w:r>
+      <w:proofErr w:type="spellStart"/>
+      <w:r>
+        <w:t>ephys</w:t>
+      </w:r>
+      <w:proofErr w:type="spellEnd"/>
+      <w:r>
+        <w:t xml:space="preserve">. I think we can says something like the increasing power of FPGAs and embedded CPUs provides opportunity for a merger of hard </w:t>
+      </w:r>
+      <w:proofErr w:type="spellStart"/>
+      <w:r>
+        <w:t>realtime</w:t>
+      </w:r>
+      <w:proofErr w:type="spellEnd"/>
+      <w:r>
+        <w:t xml:space="preserve"> dynamic clamp projects like RTXI and multichannel </w:t>
+      </w:r>
+      <w:proofErr w:type="spellStart"/>
+      <w:r>
+        <w:t>ephys</w:t>
+      </w:r>
+      <w:proofErr w:type="spellEnd"/>
+      <w:r>
+        <w:t xml:space="preserve"> like OE.</w:t>
+      </w:r>
+    </w:p>
+  </w:comment>
+  <w:comment w:id="6" w:author="jon" w:date="2014-10-28T11:40:00Z" w:initials="j">
+    <w:p>
+      <w:pPr>
+        <w:pStyle w:val="CommentText"/>
+      </w:pPr>
+      <w:r>
+        <w:rPr>
+          <w:rStyle w:val="CommentReference"/>
+        </w:rPr>
+        <w:annotationRef/>
+      </w:r>
+      <w:r>
+        <w:t xml:space="preserve"> Too much?</w:t>
+      </w:r>
+    </w:p>
+    <w:p>
+      <w:pPr>
+        <w:pStyle w:val="CommentText"/>
+      </w:pPr>
+    </w:p>
+  </w:comment>
+</w:comments>
+</file>
+
+<file path=word/commentsExtended.xml><?xml version="1.0" encoding="utf-8"?>
+<w15:commentsEx xmlns:wpc="http://schemas.microsoft.com/office/word/2010/wordprocessingCanvas" xmlns:mc="http://schemas.openxmlformats.org/markup-compatibility/2006" xmlns:o="urn:schemas-microsoft-com:office:office" xmlns:r="http://schemas.openxmlformats.org/officeDocument/2006/relationships" xmlns:m="http://schemas.openxmlformats.org/officeDocument/2006/math" xmlns:v="urn:schemas-microsoft-com:vml" xmlns:wp14="http://schemas.microsoft.com/office/word/2010/wordprocessingDrawing" xmlns:wp="http://schemas.openxmlformats.org/drawingml/2006/wordprocessingDrawing" xmlns:w10="urn:schemas-microsoft-com:office:word" xmlns:w="http://schemas.openxmlformats.org/wordprocessingml/2006/main" xmlns:w14="http://schemas.microsoft.com/office/word/2010/wordml" xmlns:w15="http://schemas.microsoft.com/office/word/2012/wordml" xmlns:wpg="http://schemas.microsoft.com/office/word/2010/wordprocessingGroup" xmlns:wpi="http://schemas.microsoft.com/office/word/2010/wordprocessingInk" xmlns:wne="http://schemas.microsoft.com/office/word/2006/wordml" xmlns:wps="http://schemas.microsoft.com/office/word/2010/wordprocessingShape" mc:Ignorable="w14 w15 wp14">
+  <w15:commentEx w15:paraId="1321F2D8" w15:done="0"/>
+  <w15:commentEx w15:paraId="550364A1" w15:done="0"/>
+  <w15:commentEx w15:paraId="060B8AA9" w15:done="0"/>
+  <w15:commentEx w15:paraId="7E9841E4" w15:done="0"/>
+  <w15:commentEx w15:paraId="76748B66" w15:done="0"/>
+  <w15:commentEx w15:paraId="1324CAB5" w15:done="0"/>
+</w15:commentsEx>
 </file>
 
 <file path=word/endnotes.xml><?xml version="1.0" encoding="utf-8"?>
@@ -5024,7 +5976,7 @@
         <w:rFonts w:ascii="Helvetica" w:hAnsi="Helvetica"/>
         <w:noProof/>
       </w:rPr>
-      <w:t>20</w:t>
+      <w:t>21</w:t>
     </w:r>
     <w:r>
       <w:rPr>
@@ -5243,6 +6195,14 @@
     <w:abstractNumId w:val="1"/>
   </w:num>
 </w:numbering>
+</file>
+
+<file path=word/people.xml><?xml version="1.0" encoding="utf-8"?>
+<w15:people xmlns:wpc="http://schemas.microsoft.com/office/word/2010/wordprocessingCanvas" xmlns:mc="http://schemas.openxmlformats.org/markup-compatibility/2006" xmlns:o="urn:schemas-microsoft-com:office:office" xmlns:r="http://schemas.openxmlformats.org/officeDocument/2006/relationships" xmlns:m="http://schemas.openxmlformats.org/officeDocument/2006/math" xmlns:v="urn:schemas-microsoft-com:vml" xmlns:wp14="http://schemas.microsoft.com/office/word/2010/wordprocessingDrawing" xmlns:wp="http://schemas.openxmlformats.org/drawingml/2006/wordprocessingDrawing" xmlns:w10="urn:schemas-microsoft-com:office:word" xmlns:w="http://schemas.openxmlformats.org/wordprocessingml/2006/main" xmlns:w14="http://schemas.microsoft.com/office/word/2010/wordml" xmlns:w15="http://schemas.microsoft.com/office/word/2012/wordml" xmlns:wpg="http://schemas.microsoft.com/office/word/2010/wordprocessingGroup" xmlns:wpi="http://schemas.microsoft.com/office/word/2010/wordprocessingInk" xmlns:wne="http://schemas.microsoft.com/office/word/2006/wordml" xmlns:wps="http://schemas.microsoft.com/office/word/2010/wordprocessingShape" mc:Ignorable="w14 w15 wp14">
+  <w15:person w15:author="jon">
+    <w15:presenceInfo w15:providerId="None" w15:userId="jon"/>
+  </w15:person>
+</w15:people>
 </file>
 
 <file path=word/styles.xml><?xml version="1.0" encoding="utf-8"?>
@@ -5714,6 +6674,109 @@
       <w:contextualSpacing/>
     </w:pPr>
   </w:style>
+  <w:style w:type="character" w:styleId="CommentReference">
+    <w:name w:val="annotation reference"/>
+    <w:basedOn w:val="DefaultParagraphFont"/>
+    <w:uiPriority w:val="99"/>
+    <w:semiHidden/>
+    <w:unhideWhenUsed/>
+    <w:rsid w:val="001F5AC8"/>
+    <w:rPr>
+      <w:sz w:val="16"/>
+      <w:szCs w:val="16"/>
+    </w:rPr>
+  </w:style>
+  <w:style w:type="paragraph" w:styleId="CommentText">
+    <w:name w:val="annotation text"/>
+    <w:basedOn w:val="Normal"/>
+    <w:link w:val="CommentTextChar"/>
+    <w:uiPriority w:val="99"/>
+    <w:semiHidden/>
+    <w:unhideWhenUsed/>
+    <w:rsid w:val="001F5AC8"/>
+    <w:rPr>
+      <w:sz w:val="20"/>
+      <w:szCs w:val="20"/>
+    </w:rPr>
+  </w:style>
+  <w:style w:type="character" w:customStyle="1" w:styleId="CommentTextChar">
+    <w:name w:val="Comment Text Char"/>
+    <w:basedOn w:val="DefaultParagraphFont"/>
+    <w:link w:val="CommentText"/>
+    <w:uiPriority w:val="99"/>
+    <w:semiHidden/>
+    <w:rsid w:val="001F5AC8"/>
+    <w:rPr>
+      <w:sz w:val="20"/>
+      <w:szCs w:val="20"/>
+    </w:rPr>
+  </w:style>
+  <w:style w:type="paragraph" w:styleId="CommentSubject">
+    <w:name w:val="annotation subject"/>
+    <w:basedOn w:val="CommentText"/>
+    <w:next w:val="CommentText"/>
+    <w:link w:val="CommentSubjectChar"/>
+    <w:uiPriority w:val="99"/>
+    <w:semiHidden/>
+    <w:unhideWhenUsed/>
+    <w:rsid w:val="001F5AC8"/>
+    <w:rPr>
+      <w:b/>
+      <w:bCs/>
+    </w:rPr>
+  </w:style>
+  <w:style w:type="character" w:customStyle="1" w:styleId="CommentSubjectChar">
+    <w:name w:val="Comment Subject Char"/>
+    <w:basedOn w:val="CommentTextChar"/>
+    <w:link w:val="CommentSubject"/>
+    <w:uiPriority w:val="99"/>
+    <w:semiHidden/>
+    <w:rsid w:val="001F5AC8"/>
+    <w:rPr>
+      <w:b/>
+      <w:bCs/>
+      <w:sz w:val="20"/>
+      <w:szCs w:val="20"/>
+    </w:rPr>
+  </w:style>
+  <w:style w:type="paragraph" w:styleId="BalloonText">
+    <w:name w:val="Balloon Text"/>
+    <w:basedOn w:val="Normal"/>
+    <w:link w:val="BalloonTextChar"/>
+    <w:uiPriority w:val="99"/>
+    <w:semiHidden/>
+    <w:unhideWhenUsed/>
+    <w:rsid w:val="001F5AC8"/>
+    <w:rPr>
+      <w:rFonts w:ascii="Segoe UI" w:hAnsi="Segoe UI" w:cs="Segoe UI"/>
+      <w:sz w:val="18"/>
+      <w:szCs w:val="18"/>
+    </w:rPr>
+  </w:style>
+  <w:style w:type="character" w:customStyle="1" w:styleId="BalloonTextChar">
+    <w:name w:val="Balloon Text Char"/>
+    <w:basedOn w:val="DefaultParagraphFont"/>
+    <w:link w:val="BalloonText"/>
+    <w:uiPriority w:val="99"/>
+    <w:semiHidden/>
+    <w:rsid w:val="001F5AC8"/>
+    <w:rPr>
+      <w:rFonts w:ascii="Segoe UI" w:hAnsi="Segoe UI" w:cs="Segoe UI"/>
+      <w:sz w:val="18"/>
+      <w:szCs w:val="18"/>
+    </w:rPr>
+  </w:style>
+  <w:style w:type="character" w:styleId="Hyperlink">
+    <w:name w:val="Hyperlink"/>
+    <w:basedOn w:val="DefaultParagraphFont"/>
+    <w:uiPriority w:val="99"/>
+    <w:unhideWhenUsed/>
+    <w:rsid w:val="00423B21"/>
+    <w:rPr>
+      <w:color w:val="0000FF" w:themeColor="hyperlink"/>
+      <w:u w:val="single"/>
+    </w:rPr>
+  </w:style>
 </w:styles>
 </file>
 

</xml_diff>